<commit_message>
Updates for appendices and Ch01
all  pending ANSI approval and update for final publication date
</commit_message>
<xml_diff>
--- a/V2.9.1/Publication/V291_Appendix_B.docx
+++ b/V2.9.1/Publication/V291_Appendix_B.docx
@@ -1,6 +1,6 @@
 
 <file path=word/document.xml><?xml version="1.0" encoding="utf-8"?>
-<w:document xmlns:wpc="http://schemas.microsoft.com/office/word/2010/wordprocessingCanvas" xmlns:cx="http://schemas.microsoft.com/office/drawing/2014/chartex" xmlns:cx1="http://schemas.microsoft.com/office/drawing/2015/9/8/chartex" xmlns:cx2="http://schemas.microsoft.com/office/drawing/2015/10/21/chartex" xmlns:cx3="http://schemas.microsoft.com/office/drawing/2016/5/9/chartex" xmlns:cx4="http://schemas.microsoft.com/office/drawing/2016/5/10/chartex" xmlns:cx5="http://schemas.microsoft.com/office/drawing/2016/5/11/chartex" xmlns:cx6="http://schemas.microsoft.com/office/drawing/2016/5/12/chartex" xmlns:cx7="http://schemas.microsoft.com/office/drawing/2016/5/13/chartex" xmlns:cx8="http://schemas.microsoft.com/office/drawing/2016/5/14/chartex" xmlns:mc="http://schemas.openxmlformats.org/markup-compatibility/2006" xmlns:aink="http://schemas.microsoft.com/office/drawing/2016/ink" xmlns:am3d="http://schemas.microsoft.com/office/drawing/2017/model3d" xmlns:o="urn:schemas-microsoft-com:office:office" xmlns:r="http://schemas.openxmlformats.org/officeDocument/2006/relationships" xmlns:m="http://schemas.openxmlformats.org/officeDocument/2006/math" xmlns:v="urn:schemas-microsoft-com:vml" xmlns:wp14="http://schemas.microsoft.com/office/word/2010/wordprocessingDrawing" xmlns:wp="http://schemas.openxmlformats.org/drawingml/2006/wordprocessingDrawing" xmlns:w10="urn:schemas-microsoft-com:office:word" xmlns:w="http://schemas.openxmlformats.org/wordprocessingml/2006/main" xmlns:w14="http://schemas.microsoft.com/office/word/2010/wordml" xmlns:w15="http://schemas.microsoft.com/office/word/2012/wordml" xmlns:w16cid="http://schemas.microsoft.com/office/word/2016/wordml/cid" xmlns:w16se="http://schemas.microsoft.com/office/word/2015/wordml/symex" xmlns:wpg="http://schemas.microsoft.com/office/word/2010/wordprocessingGroup" xmlns:wpi="http://schemas.microsoft.com/office/word/2010/wordprocessingInk" xmlns:wne="http://schemas.microsoft.com/office/word/2006/wordml" xmlns:wps="http://schemas.microsoft.com/office/word/2010/wordprocessingShape" mc:Ignorable="w14 w15 w16se w16cid wp14">
+<w:document xmlns:wpc="http://schemas.microsoft.com/office/word/2010/wordprocessingCanvas" xmlns:cx="http://schemas.microsoft.com/office/drawing/2014/chartex" xmlns:cx1="http://schemas.microsoft.com/office/drawing/2015/9/8/chartex" xmlns:cx2="http://schemas.microsoft.com/office/drawing/2015/10/21/chartex" xmlns:cx3="http://schemas.microsoft.com/office/drawing/2016/5/9/chartex" xmlns:cx4="http://schemas.microsoft.com/office/drawing/2016/5/10/chartex" xmlns:cx5="http://schemas.microsoft.com/office/drawing/2016/5/11/chartex" xmlns:cx6="http://schemas.microsoft.com/office/drawing/2016/5/12/chartex" xmlns:cx7="http://schemas.microsoft.com/office/drawing/2016/5/13/chartex" xmlns:cx8="http://schemas.microsoft.com/office/drawing/2016/5/14/chartex" xmlns:mc="http://schemas.openxmlformats.org/markup-compatibility/2006" xmlns:aink="http://schemas.microsoft.com/office/drawing/2016/ink" xmlns:am3d="http://schemas.microsoft.com/office/drawing/2017/model3d" xmlns:o="urn:schemas-microsoft-com:office:office" xmlns:oel="http://schemas.microsoft.com/office/2019/extlst" xmlns:r="http://schemas.openxmlformats.org/officeDocument/2006/relationships" xmlns:m="http://schemas.openxmlformats.org/officeDocument/2006/math" xmlns:v="urn:schemas-microsoft-com:vml" xmlns:wp14="http://schemas.microsoft.com/office/word/2010/wordprocessingDrawing" xmlns:wp="http://schemas.openxmlformats.org/drawingml/2006/wordprocessingDrawing" xmlns:w10="urn:schemas-microsoft-com:office:word" xmlns:w="http://schemas.openxmlformats.org/wordprocessingml/2006/main" xmlns:w14="http://schemas.microsoft.com/office/word/2010/wordml" xmlns:w15="http://schemas.microsoft.com/office/word/2012/wordml" xmlns:w16cex="http://schemas.microsoft.com/office/word/2018/wordml/cex" xmlns:w16cid="http://schemas.microsoft.com/office/word/2016/wordml/cid" xmlns:w16="http://schemas.microsoft.com/office/word/2018/wordml" xmlns:w16du="http://schemas.microsoft.com/office/word/2023/wordml/word16du" xmlns:w16sdtdh="http://schemas.microsoft.com/office/word/2020/wordml/sdtdatahash" xmlns:w16se="http://schemas.microsoft.com/office/word/2015/wordml/symex" xmlns:wpg="http://schemas.microsoft.com/office/word/2010/wordprocessingGroup" xmlns:wpi="http://schemas.microsoft.com/office/word/2010/wordprocessingInk" xmlns:wne="http://schemas.microsoft.com/office/word/2006/wordml" xmlns:wps="http://schemas.microsoft.com/office/word/2010/wordprocessingShape" mc:Ignorable="w14 w15 w16se w16cid w16 w16cex w16sdtdh w16du wp14">
   <w:body>
     <w:tbl>
       <w:tblPr>
@@ -45,7 +45,7 @@
                   <v:path o:extrusionok="f" gradientshapeok="t" o:connecttype="rect"/>
                   <o:lock v:ext="edit" aspectratio="t"/>
                 </v:shapetype>
-                <v:shape id="Picture 6" o:spid="_x0000_i1041" type="#_x0000_t75" alt="HL7_International_RGB" style="width:166.5pt;height:125.25pt;visibility:visible;mso-position-horizontal:absolute" o:allowoverlap="f">
+                <v:shape id="Picture 6" o:spid="_x0000_i1025" type="#_x0000_t75" alt="HL7_International_RGB" style="width:166.5pt;height:125.25pt;visibility:visible;mso-position-horizontal:absolute" o:allowoverlap="f">
                   <v:imagedata r:id="rId7" o:title="HL7_International_RGB" croptop="3924f" cropbottom="3924f" cropleft="2950f" cropright="2950f"/>
                 </v:shape>
               </w:pict>
@@ -84,7 +84,7 @@
                 <w:szCs w:val="40"/>
               </w:rPr>
               <w:pict w14:anchorId="2299619C">
-                <v:shape id="Picture 3" o:spid="_x0000_i1043" type="#_x0000_t75" alt="ansilogo" style="width:119.25pt;height:77.25pt;visibility:visible" o:allowoverlap="f">
+                <v:shape id="Picture 3" o:spid="_x0000_i1026" type="#_x0000_t75" alt="ansilogo" style="width:119.25pt;height:77.25pt;visibility:visible" o:allowoverlap="f">
                   <v:imagedata r:id="rId8" o:title="ansilogo"/>
                 </v:shape>
               </w:pict>
@@ -107,7 +107,34 @@
                 <w:sz w:val="32"/>
                 <w:szCs w:val="40"/>
               </w:rPr>
-              <w:t>ANSI/HL7 V2.9-2019</w:t>
+              <w:t>ANSI/HL7 V2.9</w:t>
+            </w:r>
+            <w:r>
+              <w:rPr>
+                <w:rFonts w:ascii="Garamond" w:hAnsi="Garamond"/>
+                <w:noProof/>
+                <w:sz w:val="32"/>
+                <w:szCs w:val="40"/>
+              </w:rPr>
+              <w:t>.1</w:t>
+            </w:r>
+            <w:r>
+              <w:rPr>
+                <w:rFonts w:ascii="Garamond" w:hAnsi="Garamond"/>
+                <w:noProof/>
+                <w:sz w:val="32"/>
+                <w:szCs w:val="40"/>
+              </w:rPr>
+              <w:t>-20</w:t>
+            </w:r>
+            <w:r>
+              <w:rPr>
+                <w:rFonts w:ascii="Garamond" w:hAnsi="Garamond"/>
+                <w:noProof/>
+                <w:sz w:val="32"/>
+                <w:szCs w:val="40"/>
+              </w:rPr>
+              <w:t>24</w:t>
             </w:r>
           </w:p>
           <w:p>
@@ -124,7 +151,16 @@
                 <w:sz w:val="32"/>
                 <w:szCs w:val="40"/>
               </w:rPr>
-              <w:t>12/9/2019</w:t>
+              <w:t>8</w:t>
+            </w:r>
+            <w:r>
+              <w:rPr>
+                <w:rFonts w:ascii="Garamond" w:hAnsi="Garamond"/>
+                <w:noProof/>
+                <w:sz w:val="32"/>
+                <w:szCs w:val="40"/>
+              </w:rPr>
+              <w:t>/9/2019</w:t>
             </w:r>
           </w:p>
         </w:tc>
@@ -132,13 +168,11 @@
     </w:tbl>
     <w:p>
       <w:pPr>
-        <w:pStyle w:val="berschrift1"/>
+        <w:pStyle w:val="Heading1"/>
         <w:rPr>
           <w:noProof/>
         </w:rPr>
       </w:pPr>
-      <w:bookmarkStart w:id="1" w:name="_GoBack"/>
-      <w:bookmarkEnd w:id="1"/>
       <w:r>
         <w:rPr>
           <w:noProof/>
@@ -265,7 +299,7 @@
 </file>
 
 <file path=word/endnotes.xml><?xml version="1.0" encoding="utf-8"?>
-<w:endnotes xmlns:wpc="http://schemas.microsoft.com/office/word/2010/wordprocessingCanvas" xmlns:cx="http://schemas.microsoft.com/office/drawing/2014/chartex" xmlns:cx1="http://schemas.microsoft.com/office/drawing/2015/9/8/chartex" xmlns:cx2="http://schemas.microsoft.com/office/drawing/2015/10/21/chartex" xmlns:cx3="http://schemas.microsoft.com/office/drawing/2016/5/9/chartex" xmlns:cx4="http://schemas.microsoft.com/office/drawing/2016/5/10/chartex" xmlns:cx5="http://schemas.microsoft.com/office/drawing/2016/5/11/chartex" xmlns:cx6="http://schemas.microsoft.com/office/drawing/2016/5/12/chartex" xmlns:cx7="http://schemas.microsoft.com/office/drawing/2016/5/13/chartex" xmlns:cx8="http://schemas.microsoft.com/office/drawing/2016/5/14/chartex" xmlns:mc="http://schemas.openxmlformats.org/markup-compatibility/2006" xmlns:aink="http://schemas.microsoft.com/office/drawing/2016/ink" xmlns:am3d="http://schemas.microsoft.com/office/drawing/2017/model3d" xmlns:o="urn:schemas-microsoft-com:office:office" xmlns:r="http://schemas.openxmlformats.org/officeDocument/2006/relationships" xmlns:m="http://schemas.openxmlformats.org/officeDocument/2006/math" xmlns:v="urn:schemas-microsoft-com:vml" xmlns:wp14="http://schemas.microsoft.com/office/word/2010/wordprocessingDrawing" xmlns:wp="http://schemas.openxmlformats.org/drawingml/2006/wordprocessingDrawing" xmlns:w10="urn:schemas-microsoft-com:office:word" xmlns:w="http://schemas.openxmlformats.org/wordprocessingml/2006/main" xmlns:w14="http://schemas.microsoft.com/office/word/2010/wordml" xmlns:w15="http://schemas.microsoft.com/office/word/2012/wordml" xmlns:w16cid="http://schemas.microsoft.com/office/word/2016/wordml/cid" xmlns:w16se="http://schemas.microsoft.com/office/word/2015/wordml/symex" xmlns:wpg="http://schemas.microsoft.com/office/word/2010/wordprocessingGroup" xmlns:wpi="http://schemas.microsoft.com/office/word/2010/wordprocessingInk" xmlns:wne="http://schemas.microsoft.com/office/word/2006/wordml" xmlns:wps="http://schemas.microsoft.com/office/word/2010/wordprocessingShape" mc:Ignorable="w14 w15 w16se w16cid wp14">
+<w:endnotes xmlns:wpc="http://schemas.microsoft.com/office/word/2010/wordprocessingCanvas" xmlns:cx="http://schemas.microsoft.com/office/drawing/2014/chartex" xmlns:cx1="http://schemas.microsoft.com/office/drawing/2015/9/8/chartex" xmlns:cx2="http://schemas.microsoft.com/office/drawing/2015/10/21/chartex" xmlns:cx3="http://schemas.microsoft.com/office/drawing/2016/5/9/chartex" xmlns:cx4="http://schemas.microsoft.com/office/drawing/2016/5/10/chartex" xmlns:cx5="http://schemas.microsoft.com/office/drawing/2016/5/11/chartex" xmlns:cx6="http://schemas.microsoft.com/office/drawing/2016/5/12/chartex" xmlns:cx7="http://schemas.microsoft.com/office/drawing/2016/5/13/chartex" xmlns:cx8="http://schemas.microsoft.com/office/drawing/2016/5/14/chartex" xmlns:mc="http://schemas.openxmlformats.org/markup-compatibility/2006" xmlns:aink="http://schemas.microsoft.com/office/drawing/2016/ink" xmlns:am3d="http://schemas.microsoft.com/office/drawing/2017/model3d" xmlns:o="urn:schemas-microsoft-com:office:office" xmlns:oel="http://schemas.microsoft.com/office/2019/extlst" xmlns:r="http://schemas.openxmlformats.org/officeDocument/2006/relationships" xmlns:m="http://schemas.openxmlformats.org/officeDocument/2006/math" xmlns:v="urn:schemas-microsoft-com:vml" xmlns:wp14="http://schemas.microsoft.com/office/word/2010/wordprocessingDrawing" xmlns:wp="http://schemas.openxmlformats.org/drawingml/2006/wordprocessingDrawing" xmlns:w10="urn:schemas-microsoft-com:office:word" xmlns:w="http://schemas.openxmlformats.org/wordprocessingml/2006/main" xmlns:w14="http://schemas.microsoft.com/office/word/2010/wordml" xmlns:w15="http://schemas.microsoft.com/office/word/2012/wordml" xmlns:w16cex="http://schemas.microsoft.com/office/word/2018/wordml/cex" xmlns:w16cid="http://schemas.microsoft.com/office/word/2016/wordml/cid" xmlns:w16="http://schemas.microsoft.com/office/word/2018/wordml" xmlns:w16du="http://schemas.microsoft.com/office/word/2023/wordml/word16du" xmlns:w16sdtdh="http://schemas.microsoft.com/office/word/2020/wordml/sdtdatahash" xmlns:w16se="http://schemas.microsoft.com/office/word/2015/wordml/symex" xmlns:wpg="http://schemas.microsoft.com/office/word/2010/wordprocessingGroup" xmlns:wpi="http://schemas.microsoft.com/office/word/2010/wordprocessingInk" xmlns:wne="http://schemas.microsoft.com/office/word/2006/wordml" xmlns:wps="http://schemas.microsoft.com/office/word/2010/wordprocessingShape" mc:Ignorable="w14 w15 w16se w16cid w16 w16cex w16sdtdh w16du wp14">
   <w:endnote w:type="separator" w:id="-1">
     <w:p>
       <w:r>
@@ -284,152 +318,99 @@
 </file>
 
 <file path=word/footer1.xml><?xml version="1.0" encoding="utf-8"?>
-<w:ftr xmlns:wpc="http://schemas.microsoft.com/office/word/2010/wordprocessingCanvas" xmlns:cx="http://schemas.microsoft.com/office/drawing/2014/chartex" xmlns:cx1="http://schemas.microsoft.com/office/drawing/2015/9/8/chartex" xmlns:cx2="http://schemas.microsoft.com/office/drawing/2015/10/21/chartex" xmlns:cx3="http://schemas.microsoft.com/office/drawing/2016/5/9/chartex" xmlns:cx4="http://schemas.microsoft.com/office/drawing/2016/5/10/chartex" xmlns:cx5="http://schemas.microsoft.com/office/drawing/2016/5/11/chartex" xmlns:cx6="http://schemas.microsoft.com/office/drawing/2016/5/12/chartex" xmlns:cx7="http://schemas.microsoft.com/office/drawing/2016/5/13/chartex" xmlns:cx8="http://schemas.microsoft.com/office/drawing/2016/5/14/chartex" xmlns:mc="http://schemas.openxmlformats.org/markup-compatibility/2006" xmlns:aink="http://schemas.microsoft.com/office/drawing/2016/ink" xmlns:am3d="http://schemas.microsoft.com/office/drawing/2017/model3d" xmlns:o="urn:schemas-microsoft-com:office:office" xmlns:r="http://schemas.openxmlformats.org/officeDocument/2006/relationships" xmlns:m="http://schemas.openxmlformats.org/officeDocument/2006/math" xmlns:v="urn:schemas-microsoft-com:vml" xmlns:wp14="http://schemas.microsoft.com/office/word/2010/wordprocessingDrawing" xmlns:wp="http://schemas.openxmlformats.org/drawingml/2006/wordprocessingDrawing" xmlns:w10="urn:schemas-microsoft-com:office:word" xmlns:w="http://schemas.openxmlformats.org/wordprocessingml/2006/main" xmlns:w14="http://schemas.microsoft.com/office/word/2010/wordml" xmlns:w15="http://schemas.microsoft.com/office/word/2012/wordml" xmlns:w16cid="http://schemas.microsoft.com/office/word/2016/wordml/cid" xmlns:w16se="http://schemas.microsoft.com/office/word/2015/wordml/symex" xmlns:wpg="http://schemas.microsoft.com/office/word/2010/wordprocessingGroup" xmlns:wpi="http://schemas.microsoft.com/office/word/2010/wordprocessingInk" xmlns:wne="http://schemas.microsoft.com/office/word/2006/wordml" xmlns:wps="http://schemas.microsoft.com/office/word/2010/wordprocessingShape" mc:Ignorable="w14 w15 w16se w16cid wp14">
+<w:ftr xmlns:wpc="http://schemas.microsoft.com/office/word/2010/wordprocessingCanvas" xmlns:cx="http://schemas.microsoft.com/office/drawing/2014/chartex" xmlns:cx1="http://schemas.microsoft.com/office/drawing/2015/9/8/chartex" xmlns:cx2="http://schemas.microsoft.com/office/drawing/2015/10/21/chartex" xmlns:cx3="http://schemas.microsoft.com/office/drawing/2016/5/9/chartex" xmlns:cx4="http://schemas.microsoft.com/office/drawing/2016/5/10/chartex" xmlns:cx5="http://schemas.microsoft.com/office/drawing/2016/5/11/chartex" xmlns:cx6="http://schemas.microsoft.com/office/drawing/2016/5/12/chartex" xmlns:cx7="http://schemas.microsoft.com/office/drawing/2016/5/13/chartex" xmlns:cx8="http://schemas.microsoft.com/office/drawing/2016/5/14/chartex" xmlns:mc="http://schemas.openxmlformats.org/markup-compatibility/2006" xmlns:aink="http://schemas.microsoft.com/office/drawing/2016/ink" xmlns:am3d="http://schemas.microsoft.com/office/drawing/2017/model3d" xmlns:o="urn:schemas-microsoft-com:office:office" xmlns:oel="http://schemas.microsoft.com/office/2019/extlst" xmlns:r="http://schemas.openxmlformats.org/officeDocument/2006/relationships" xmlns:m="http://schemas.openxmlformats.org/officeDocument/2006/math" xmlns:v="urn:schemas-microsoft-com:vml" xmlns:wp14="http://schemas.microsoft.com/office/word/2010/wordprocessingDrawing" xmlns:wp="http://schemas.openxmlformats.org/drawingml/2006/wordprocessingDrawing" xmlns:w10="urn:schemas-microsoft-com:office:word" xmlns:w="http://schemas.openxmlformats.org/wordprocessingml/2006/main" xmlns:w14="http://schemas.microsoft.com/office/word/2010/wordml" xmlns:w15="http://schemas.microsoft.com/office/word/2012/wordml" xmlns:w16cex="http://schemas.microsoft.com/office/word/2018/wordml/cex" xmlns:w16cid="http://schemas.microsoft.com/office/word/2016/wordml/cid" xmlns:w16="http://schemas.microsoft.com/office/word/2018/wordml" xmlns:w16du="http://schemas.microsoft.com/office/word/2023/wordml/word16du" xmlns:w16sdtdh="http://schemas.microsoft.com/office/word/2020/wordml/sdtdatahash" xmlns:w16se="http://schemas.microsoft.com/office/word/2015/wordml/symex" xmlns:wpg="http://schemas.microsoft.com/office/word/2010/wordprocessingGroup" xmlns:wpi="http://schemas.microsoft.com/office/word/2010/wordprocessingInk" xmlns:wne="http://schemas.microsoft.com/office/word/2006/wordml" xmlns:wps="http://schemas.microsoft.com/office/word/2010/wordprocessingShape" mc:Ignorable="w14 w15 w16se w16cid w16 w16cex w16sdtdh w16du wp14">
   <w:p>
     <w:pPr>
-      <w:pStyle w:val="Fuzeile"/>
+      <w:pStyle w:val="Footer"/>
     </w:pPr>
     <w:r>
       <w:t xml:space="preserve">Page </w:t>
     </w:r>
     <w:r>
       <w:rPr>
-        <w:rStyle w:val="Seitenzahl"/>
+        <w:rStyle w:val="PageNumber"/>
       </w:rPr>
       <w:fldChar w:fldCharType="begin"/>
     </w:r>
     <w:r>
       <w:rPr>
-        <w:rStyle w:val="Seitenzahl"/>
+        <w:rStyle w:val="PageNumber"/>
       </w:rPr>
       <w:instrText xml:space="preserve"> PAGE </w:instrText>
     </w:r>
     <w:r>
       <w:rPr>
-        <w:rStyle w:val="Seitenzahl"/>
+        <w:rStyle w:val="PageNumber"/>
       </w:rPr>
       <w:fldChar w:fldCharType="separate"/>
     </w:r>
     <w:r>
       <w:rPr>
-        <w:rStyle w:val="Seitenzahl"/>
+        <w:rStyle w:val="PageNumber"/>
         <w:noProof/>
       </w:rPr>
       <w:t>14-6</w:t>
     </w:r>
     <w:r>
       <w:rPr>
-        <w:rStyle w:val="Seitenzahl"/>
+        <w:rStyle w:val="PageNumber"/>
       </w:rPr>
       <w:fldChar w:fldCharType="end"/>
     </w:r>
     <w:r>
       <w:rPr>
-        <w:rStyle w:val="Seitenzahl"/>
+        <w:rStyle w:val="PageNumber"/>
       </w:rPr>
       <w:tab/>
     </w:r>
     <w:r>
       <w:t xml:space="preserve">Health Level Seven, Version </w:t>
     </w:r>
-    <w:r>
-      <w:fldChar w:fldCharType="begin"/>
-    </w:r>
-    <w:r>
-      <w:instrText xml:space="preserve"> DOCPROPERTY release_version \* MERGEFORMAT </w:instrText>
-    </w:r>
-    <w:r>
-      <w:fldChar w:fldCharType="separate"/>
-    </w:r>
-    <w:r>
-      <w:t>2.6</w:t>
-    </w:r>
-    <w:r>
-      <w:fldChar w:fldCharType="end"/>
-    </w:r>
+    <w:fldSimple w:instr=" DOCPROPERTY release_version \* MERGEFORMAT ">
+      <w:r>
+        <w:t>2.6</w:t>
+      </w:r>
+    </w:fldSimple>
     <w:r>
       <w:t xml:space="preserve"> © </w:t>
     </w:r>
-    <w:r>
-      <w:fldChar w:fldCharType="begin"/>
-    </w:r>
-    <w:r>
-      <w:instrText xml:space="preserve"> DOCPROPERTY release_year \* ME</w:instrText>
-    </w:r>
-    <w:r>
-      <w:instrText xml:space="preserve">RGEFORMAT </w:instrText>
-    </w:r>
-    <w:r>
-      <w:fldChar w:fldCharType="separate"/>
-    </w:r>
-    <w:r>
-      <w:t>2007</w:t>
-    </w:r>
-    <w:r>
-      <w:fldChar w:fldCharType="end"/>
-    </w:r>
+    <w:fldSimple w:instr=" DOCPROPERTY release_year \* MERGEFORMAT ">
+      <w:r>
+        <w:t>2007</w:t>
+      </w:r>
+    </w:fldSimple>
     <w:r>
       <w:t>.  All rights reserved.</w:t>
     </w:r>
   </w:p>
   <w:p>
     <w:pPr>
-      <w:pStyle w:val="Fuzeile"/>
-    </w:pPr>
-    <w:r>
-      <w:fldChar w:fldCharType="begin"/>
-    </w:r>
-    <w:r>
-      <w:instrText xml:space="preserve"> DOCPROPERTY release_month \* MERGEFORMAT </w:instrText>
-    </w:r>
-    <w:r>
-      <w:fldChar w:fldCharType="separate"/>
-    </w:r>
-    <w:r>
-      <w:t>October</w:t>
-    </w:r>
-    <w:r>
-      <w:fldChar w:fldCharType="end"/>
-    </w:r>
+      <w:pStyle w:val="Footer"/>
+    </w:pPr>
+    <w:fldSimple w:instr=" DOCPROPERTY release_month \* MERGEFORMAT ">
+      <w:r>
+        <w:t>October</w:t>
+      </w:r>
+    </w:fldSimple>
     <w:r>
       <w:t xml:space="preserve">  </w:t>
     </w:r>
-    <w:r>
-      <w:fldChar w:fldCharType="begin"/>
-    </w:r>
-    <w:r>
-      <w:instrText xml:space="preserve"> DOCPROPERTY release_year \* MERGEFORMAT </w:instrText>
-    </w:r>
-    <w:r>
-      <w:fldChar w:fldCharType="separate"/>
-    </w:r>
-    <w:r>
-      <w:t>2007</w:t>
-    </w:r>
-    <w:r>
-      <w:fldChar w:fldCharType="end"/>
-    </w:r>
+    <w:fldSimple w:instr=" DOCPROPERTY release_year \* MERGEFORMAT ">
+      <w:r>
+        <w:t>2007</w:t>
+      </w:r>
+    </w:fldSimple>
     <w:r>
       <w:t>.</w:t>
     </w:r>
     <w:r>
       <w:tab/>
     </w:r>
-    <w:r>
-      <w:fldChar w:fldCharType="begin"/>
-    </w:r>
-    <w:r>
-      <w:instrText xml:space="preserve"> DOCPROPERTY release_status \* MERGEFORMAT </w:instrText>
-    </w:r>
-    <w:r>
-      <w:fldChar w:fldCharType="separate"/>
-    </w:r>
-    <w:r>
-      <w:t>Final Standard</w:t>
-    </w:r>
-    <w:r>
-      <w:fldChar w:fldCharType="end"/>
-    </w:r>
+    <w:fldSimple w:instr=" DOCPROPERTY release_status \* MERGEFORMAT ">
+      <w:r>
+        <w:t>Final Standard</w:t>
+      </w:r>
+    </w:fldSimple>
     <w:r>
       <w:t>.</w:t>
     </w:r>
@@ -438,50 +419,27 @@
 </file>
 
 <file path=word/footer2.xml><?xml version="1.0" encoding="utf-8"?>
-<w:ftr xmlns:wpc="http://schemas.microsoft.com/office/word/2010/wordprocessingCanvas" xmlns:cx="http://schemas.microsoft.com/office/drawing/2014/chartex" xmlns:cx1="http://schemas.microsoft.com/office/drawing/2015/9/8/chartex" xmlns:cx2="http://schemas.microsoft.com/office/drawing/2015/10/21/chartex" xmlns:cx3="http://schemas.microsoft.com/office/drawing/2016/5/9/chartex" xmlns:cx4="http://schemas.microsoft.com/office/drawing/2016/5/10/chartex" xmlns:cx5="http://schemas.microsoft.com/office/drawing/2016/5/11/chartex" xmlns:cx6="http://schemas.microsoft.com/office/drawing/2016/5/12/chartex" xmlns:cx7="http://schemas.microsoft.com/office/drawing/2016/5/13/chartex" xmlns:cx8="http://schemas.microsoft.com/office/drawing/2016/5/14/chartex" xmlns:mc="http://schemas.openxmlformats.org/markup-compatibility/2006" xmlns:aink="http://schemas.microsoft.com/office/drawing/2016/ink" xmlns:am3d="http://schemas.microsoft.com/office/drawing/2017/model3d" xmlns:o="urn:schemas-microsoft-com:office:office" xmlns:r="http://schemas.openxmlformats.org/officeDocument/2006/relationships" xmlns:m="http://schemas.openxmlformats.org/officeDocument/2006/math" xmlns:v="urn:schemas-microsoft-com:vml" xmlns:wp14="http://schemas.microsoft.com/office/word/2010/wordprocessingDrawing" xmlns:wp="http://schemas.openxmlformats.org/drawingml/2006/wordprocessingDrawing" xmlns:w10="urn:schemas-microsoft-com:office:word" xmlns:w="http://schemas.openxmlformats.org/wordprocessingml/2006/main" xmlns:w14="http://schemas.microsoft.com/office/word/2010/wordml" xmlns:w15="http://schemas.microsoft.com/office/word/2012/wordml" xmlns:w16cid="http://schemas.microsoft.com/office/word/2016/wordml/cid" xmlns:w16se="http://schemas.microsoft.com/office/word/2015/wordml/symex" xmlns:wpg="http://schemas.microsoft.com/office/word/2010/wordprocessingGroup" xmlns:wpi="http://schemas.microsoft.com/office/word/2010/wordprocessingInk" xmlns:wne="http://schemas.microsoft.com/office/word/2006/wordml" xmlns:wps="http://schemas.microsoft.com/office/word/2010/wordprocessingShape" mc:Ignorable="w14 w15 w16se w16cid wp14">
+<w:ftr xmlns:wpc="http://schemas.microsoft.com/office/word/2010/wordprocessingCanvas" xmlns:cx="http://schemas.microsoft.com/office/drawing/2014/chartex" xmlns:cx1="http://schemas.microsoft.com/office/drawing/2015/9/8/chartex" xmlns:cx2="http://schemas.microsoft.com/office/drawing/2015/10/21/chartex" xmlns:cx3="http://schemas.microsoft.com/office/drawing/2016/5/9/chartex" xmlns:cx4="http://schemas.microsoft.com/office/drawing/2016/5/10/chartex" xmlns:cx5="http://schemas.microsoft.com/office/drawing/2016/5/11/chartex" xmlns:cx6="http://schemas.microsoft.com/office/drawing/2016/5/12/chartex" xmlns:cx7="http://schemas.microsoft.com/office/drawing/2016/5/13/chartex" xmlns:cx8="http://schemas.microsoft.com/office/drawing/2016/5/14/chartex" xmlns:mc="http://schemas.openxmlformats.org/markup-compatibility/2006" xmlns:aink="http://schemas.microsoft.com/office/drawing/2016/ink" xmlns:am3d="http://schemas.microsoft.com/office/drawing/2017/model3d" xmlns:o="urn:schemas-microsoft-com:office:office" xmlns:oel="http://schemas.microsoft.com/office/2019/extlst" xmlns:r="http://schemas.openxmlformats.org/officeDocument/2006/relationships" xmlns:m="http://schemas.openxmlformats.org/officeDocument/2006/math" xmlns:v="urn:schemas-microsoft-com:vml" xmlns:wp14="http://schemas.microsoft.com/office/word/2010/wordprocessingDrawing" xmlns:wp="http://schemas.openxmlformats.org/drawingml/2006/wordprocessingDrawing" xmlns:w10="urn:schemas-microsoft-com:office:word" xmlns:w="http://schemas.openxmlformats.org/wordprocessingml/2006/main" xmlns:w14="http://schemas.microsoft.com/office/word/2010/wordml" xmlns:w15="http://schemas.microsoft.com/office/word/2012/wordml" xmlns:w16cex="http://schemas.microsoft.com/office/word/2018/wordml/cex" xmlns:w16cid="http://schemas.microsoft.com/office/word/2016/wordml/cid" xmlns:w16="http://schemas.microsoft.com/office/word/2018/wordml" xmlns:w16du="http://schemas.microsoft.com/office/word/2023/wordml/word16du" xmlns:w16sdtdh="http://schemas.microsoft.com/office/word/2020/wordml/sdtdatahash" xmlns:w16se="http://schemas.microsoft.com/office/word/2015/wordml/symex" xmlns:wpg="http://schemas.microsoft.com/office/word/2010/wordprocessingGroup" xmlns:wpi="http://schemas.microsoft.com/office/word/2010/wordprocessingInk" xmlns:wne="http://schemas.microsoft.com/office/word/2006/wordml" xmlns:wps="http://schemas.microsoft.com/office/word/2010/wordprocessingShape" mc:Ignorable="w14 w15 w16se w16cid w16 w16cex w16sdtdh w16du wp14">
   <w:p>
     <w:pPr>
-      <w:pStyle w:val="Fuzeile"/>
+      <w:pStyle w:val="Footer"/>
     </w:pPr>
     <w:r>
       <w:t xml:space="preserve">Health Level Seven, Version </w:t>
     </w:r>
-    <w:r>
-      <w:fldChar w:fldCharType="begin"/>
-    </w:r>
-    <w:r>
-      <w:instrText xml:space="preserve"> DOCPROPERTY release_</w:instrText>
-    </w:r>
-    <w:r>
-      <w:instrText xml:space="preserve">version \* MERGEFORMAT </w:instrText>
-    </w:r>
-    <w:r>
-      <w:fldChar w:fldCharType="separate"/>
-    </w:r>
-    <w:r>
-      <w:t>2.6</w:t>
-    </w:r>
-    <w:r>
-      <w:fldChar w:fldCharType="end"/>
-    </w:r>
+    <w:fldSimple w:instr=" DOCPROPERTY release_version \* MERGEFORMAT ">
+      <w:r>
+        <w:t>2.6</w:t>
+      </w:r>
+    </w:fldSimple>
     <w:r>
       <w:t xml:space="preserve"> © </w:t>
     </w:r>
-    <w:r>
-      <w:fldChar w:fldCharType="begin"/>
-    </w:r>
-    <w:r>
-      <w:instrText xml:space="preserve"> DOCPROPERTY release_year \* MERGEFORMAT </w:instrText>
-    </w:r>
-    <w:r>
-      <w:fldChar w:fldCharType="separate"/>
-    </w:r>
-    <w:r>
-      <w:t>2007</w:t>
-    </w:r>
-    <w:r>
-      <w:fldChar w:fldCharType="end"/>
-    </w:r>
+    <w:fldSimple w:instr=" DOCPROPERTY release_year \* MERGEFORMAT ">
+      <w:r>
+        <w:t>2007</w:t>
+      </w:r>
+    </w:fldSimple>
     <w:r>
       <w:t>.  All rights reserved.</w:t>
     </w:r>
@@ -491,94 +449,64 @@
     </w:r>
     <w:r>
       <w:rPr>
-        <w:rStyle w:val="Seitenzahl"/>
+        <w:rStyle w:val="PageNumber"/>
       </w:rPr>
       <w:fldChar w:fldCharType="begin"/>
     </w:r>
     <w:r>
       <w:rPr>
-        <w:rStyle w:val="Seitenzahl"/>
+        <w:rStyle w:val="PageNumber"/>
       </w:rPr>
       <w:instrText xml:space="preserve"> PAGE </w:instrText>
     </w:r>
     <w:r>
       <w:rPr>
-        <w:rStyle w:val="Seitenzahl"/>
+        <w:rStyle w:val="PageNumber"/>
       </w:rPr>
       <w:fldChar w:fldCharType="separate"/>
     </w:r>
     <w:r>
       <w:rPr>
-        <w:rStyle w:val="Seitenzahl"/>
+        <w:rStyle w:val="PageNumber"/>
         <w:noProof/>
       </w:rPr>
       <w:t>14-7</w:t>
     </w:r>
     <w:r>
       <w:rPr>
-        <w:rStyle w:val="Seitenzahl"/>
+        <w:rStyle w:val="PageNumber"/>
       </w:rPr>
       <w:fldChar w:fldCharType="end"/>
     </w:r>
   </w:p>
   <w:p>
     <w:pPr>
-      <w:pStyle w:val="Fuzeile"/>
-    </w:pPr>
-    <w:r>
-      <w:fldChar w:fldCharType="begin"/>
-    </w:r>
-    <w:r>
-      <w:instrText xml:space="preserve"> DOCPROPERTY release_status \* MERGEFORMAT </w:instrText>
-    </w:r>
-    <w:r>
-      <w:fldChar w:fldCharType="separate"/>
-    </w:r>
-    <w:r>
-      <w:t>Final Standard</w:t>
-    </w:r>
-    <w:r>
-      <w:fldChar w:fldCharType="end"/>
-    </w:r>
+      <w:pStyle w:val="Footer"/>
+    </w:pPr>
+    <w:fldSimple w:instr=" DOCPROPERTY release_status \* MERGEFORMAT ">
+      <w:r>
+        <w:t>Final Standard</w:t>
+      </w:r>
+    </w:fldSimple>
     <w:r>
       <w:t>.</w:t>
     </w:r>
     <w:r>
       <w:tab/>
     </w:r>
-    <w:r>
-      <w:fldChar w:fldCharType="begin"/>
-    </w:r>
-    <w:r>
-      <w:instrText xml:space="preserve"> DOCPROPERTY release_month \* MERGEFORMAT </w:instrText>
-    </w:r>
-    <w:r>
-      <w:fldChar w:fldCharType="separate"/>
-    </w:r>
-    <w:r>
-      <w:t>October</w:t>
-    </w:r>
-    <w:r>
-      <w:fldChar w:fldCharType="end"/>
-    </w:r>
+    <w:fldSimple w:instr=" DOCPROPERTY release_month \* MERGEFORMAT ">
+      <w:r>
+        <w:t>October</w:t>
+      </w:r>
+    </w:fldSimple>
     <w:r>
       <w:t xml:space="preserve">  </w:t>
     </w:r>
-    <w:r>
-      <w:fldChar w:fldCharType="begin"/>
-    </w:r>
-    <w:r>
-      <w:instrText xml:space="preserve"> DOCPROPERTY release_year \* MERGEFORMAT </w:instrText>
-    </w:r>
-    <w:r>
-      <w:fldChar w:fldCharType="separate"/>
-    </w:r>
-    <w:r>
-      <w:t>2007</w:t>
-    </w:r>
-    <w:r>
-      <w:fldChar w:fldCharType="end"/>
-    </w:r>
+    <w:fldSimple w:instr=" DOCPROPERTY release_year \* MERGEFORMAT ">
+      <w:r>
+        <w:t>2007</w:t>
+      </w:r>
+    </w:fldSimple>
     <w:r>
       <w:t>.</w:t>
     </w:r>
@@ -587,10 +515,10 @@
 </file>
 
 <file path=word/footer3.xml><?xml version="1.0" encoding="utf-8"?>
-<w:ftr xmlns:wpc="http://schemas.microsoft.com/office/word/2010/wordprocessingCanvas" xmlns:cx="http://schemas.microsoft.com/office/drawing/2014/chartex" xmlns:cx1="http://schemas.microsoft.com/office/drawing/2015/9/8/chartex" xmlns:cx2="http://schemas.microsoft.com/office/drawing/2015/10/21/chartex" xmlns:cx3="http://schemas.microsoft.com/office/drawing/2016/5/9/chartex" xmlns:cx4="http://schemas.microsoft.com/office/drawing/2016/5/10/chartex" xmlns:cx5="http://schemas.microsoft.com/office/drawing/2016/5/11/chartex" xmlns:cx6="http://schemas.microsoft.com/office/drawing/2016/5/12/chartex" xmlns:cx7="http://schemas.microsoft.com/office/drawing/2016/5/13/chartex" xmlns:cx8="http://schemas.microsoft.com/office/drawing/2016/5/14/chartex" xmlns:mc="http://schemas.openxmlformats.org/markup-compatibility/2006" xmlns:aink="http://schemas.microsoft.com/office/drawing/2016/ink" xmlns:am3d="http://schemas.microsoft.com/office/drawing/2017/model3d" xmlns:o="urn:schemas-microsoft-com:office:office" xmlns:r="http://schemas.openxmlformats.org/officeDocument/2006/relationships" xmlns:m="http://schemas.openxmlformats.org/officeDocument/2006/math" xmlns:v="urn:schemas-microsoft-com:vml" xmlns:wp14="http://schemas.microsoft.com/office/word/2010/wordprocessingDrawing" xmlns:wp="http://schemas.openxmlformats.org/drawingml/2006/wordprocessingDrawing" xmlns:w10="urn:schemas-microsoft-com:office:word" xmlns:w="http://schemas.openxmlformats.org/wordprocessingml/2006/main" xmlns:w14="http://schemas.microsoft.com/office/word/2010/wordml" xmlns:w15="http://schemas.microsoft.com/office/word/2012/wordml" xmlns:w16cid="http://schemas.microsoft.com/office/word/2016/wordml/cid" xmlns:w16se="http://schemas.microsoft.com/office/word/2015/wordml/symex" xmlns:wpg="http://schemas.microsoft.com/office/word/2010/wordprocessingGroup" xmlns:wpi="http://schemas.microsoft.com/office/word/2010/wordprocessingInk" xmlns:wne="http://schemas.microsoft.com/office/word/2006/wordml" xmlns:wps="http://schemas.microsoft.com/office/word/2010/wordprocessingShape" mc:Ignorable="w14 w15 w16se w16cid wp14">
+<w:ftr xmlns:wpc="http://schemas.microsoft.com/office/word/2010/wordprocessingCanvas" xmlns:cx="http://schemas.microsoft.com/office/drawing/2014/chartex" xmlns:cx1="http://schemas.microsoft.com/office/drawing/2015/9/8/chartex" xmlns:cx2="http://schemas.microsoft.com/office/drawing/2015/10/21/chartex" xmlns:cx3="http://schemas.microsoft.com/office/drawing/2016/5/9/chartex" xmlns:cx4="http://schemas.microsoft.com/office/drawing/2016/5/10/chartex" xmlns:cx5="http://schemas.microsoft.com/office/drawing/2016/5/11/chartex" xmlns:cx6="http://schemas.microsoft.com/office/drawing/2016/5/12/chartex" xmlns:cx7="http://schemas.microsoft.com/office/drawing/2016/5/13/chartex" xmlns:cx8="http://schemas.microsoft.com/office/drawing/2016/5/14/chartex" xmlns:mc="http://schemas.openxmlformats.org/markup-compatibility/2006" xmlns:aink="http://schemas.microsoft.com/office/drawing/2016/ink" xmlns:am3d="http://schemas.microsoft.com/office/drawing/2017/model3d" xmlns:o="urn:schemas-microsoft-com:office:office" xmlns:oel="http://schemas.microsoft.com/office/2019/extlst" xmlns:r="http://schemas.openxmlformats.org/officeDocument/2006/relationships" xmlns:m="http://schemas.openxmlformats.org/officeDocument/2006/math" xmlns:v="urn:schemas-microsoft-com:vml" xmlns:wp14="http://schemas.microsoft.com/office/word/2010/wordprocessingDrawing" xmlns:wp="http://schemas.openxmlformats.org/drawingml/2006/wordprocessingDrawing" xmlns:w10="urn:schemas-microsoft-com:office:word" xmlns:w="http://schemas.openxmlformats.org/wordprocessingml/2006/main" xmlns:w14="http://schemas.microsoft.com/office/word/2010/wordml" xmlns:w15="http://schemas.microsoft.com/office/word/2012/wordml" xmlns:w16cex="http://schemas.microsoft.com/office/word/2018/wordml/cex" xmlns:w16cid="http://schemas.microsoft.com/office/word/2016/wordml/cid" xmlns:w16="http://schemas.microsoft.com/office/word/2018/wordml" xmlns:w16du="http://schemas.microsoft.com/office/word/2023/wordml/word16du" xmlns:w16sdtdh="http://schemas.microsoft.com/office/word/2020/wordml/sdtdatahash" xmlns:w16se="http://schemas.microsoft.com/office/word/2015/wordml/symex" xmlns:wpg="http://schemas.microsoft.com/office/word/2010/wordprocessingGroup" xmlns:wpi="http://schemas.microsoft.com/office/word/2010/wordprocessingInk" xmlns:wne="http://schemas.microsoft.com/office/word/2006/wordml" xmlns:wps="http://schemas.microsoft.com/office/word/2010/wordprocessingShape" mc:Ignorable="w14 w15 w16se w16cid w16 w16cex w16sdtdh w16du wp14">
   <w:p>
     <w:pPr>
-      <w:pStyle w:val="Fuzeile"/>
+      <w:pStyle w:val="Footer"/>
       <w:spacing w:after="60"/>
     </w:pPr>
     <w:r>
@@ -599,9 +527,19 @@
     <w:r>
       <w:t xml:space="preserve"> </w:t>
     </w:r>
-    <w:r>
-      <w:t>2.9 ©2019</w:t>
-    </w:r>
+    <w:fldSimple w:instr=" DOCPROPERTY  release_version  \* MERGEFORMAT ">
+      <w:r>
+        <w:t>2.9.1</w:t>
+      </w:r>
+    </w:fldSimple>
+    <w:r>
+      <w:t xml:space="preserve"> ©</w:t>
+    </w:r>
+    <w:fldSimple w:instr=" DOCPROPERTY  release_year  \* MERGEFORMAT ">
+      <w:r>
+        <w:t>2024</w:t>
+      </w:r>
+    </w:fldSimple>
     <w:r>
       <w:t>.  All rights reserved.</w:t>
     </w:r>
@@ -611,65 +549,65 @@
     </w:r>
     <w:r>
       <w:rPr>
-        <w:rStyle w:val="Seitenzahl"/>
+        <w:rStyle w:val="PageNumber"/>
       </w:rPr>
       <w:fldChar w:fldCharType="begin"/>
     </w:r>
     <w:r>
       <w:rPr>
-        <w:rStyle w:val="Seitenzahl"/>
+        <w:rStyle w:val="PageNumber"/>
       </w:rPr>
       <w:instrText xml:space="preserve"> PAGE </w:instrText>
     </w:r>
     <w:r>
       <w:rPr>
-        <w:rStyle w:val="Seitenzahl"/>
+        <w:rStyle w:val="PageNumber"/>
       </w:rPr>
       <w:fldChar w:fldCharType="separate"/>
     </w:r>
     <w:r>
       <w:rPr>
-        <w:rStyle w:val="Seitenzahl"/>
+        <w:rStyle w:val="PageNumber"/>
         <w:noProof/>
       </w:rPr>
       <w:t>B-1</w:t>
     </w:r>
     <w:r>
       <w:rPr>
-        <w:rStyle w:val="Seitenzahl"/>
+        <w:rStyle w:val="PageNumber"/>
       </w:rPr>
       <w:fldChar w:fldCharType="end"/>
     </w:r>
   </w:p>
   <w:p>
     <w:pPr>
-      <w:pStyle w:val="Fuzeile"/>
+      <w:pStyle w:val="Footer"/>
       <w:spacing w:after="60"/>
     </w:pPr>
-    <w:r>
-      <w:fldChar w:fldCharType="begin"/>
-    </w:r>
-    <w:r>
-      <w:instrText xml:space="preserve"> DOCPROPERTY release_status \* MERGEFORMAT </w:instrText>
-    </w:r>
-    <w:r>
-      <w:fldChar w:fldCharType="separate"/>
-    </w:r>
-    <w:r>
-      <w:t>Final Standard</w:t>
-    </w:r>
-    <w:r>
-      <w:fldChar w:fldCharType="end"/>
-    </w:r>
+    <w:fldSimple w:instr=" DOCPROPERTY release_status \* MERGEFORMAT ">
+      <w:r>
+        <w:t>Final Standard</w:t>
+      </w:r>
+    </w:fldSimple>
     <w:r>
       <w:t>.</w:t>
     </w:r>
     <w:r>
       <w:tab/>
     </w:r>
-    <w:r>
-      <w:t>December 2019</w:t>
-    </w:r>
+    <w:fldSimple w:instr=" DOCPROPERTY  release_month  \* MERGEFORMAT ">
+      <w:r>
+        <w:t>August</w:t>
+      </w:r>
+    </w:fldSimple>
+    <w:r>
+      <w:t xml:space="preserve"> </w:t>
+    </w:r>
+    <w:fldSimple w:instr=" DOCPROPERTY  release_year  \* MERGEFORMAT ">
+      <w:r>
+        <w:t>2024</w:t>
+      </w:r>
+    </w:fldSimple>
     <w:r>
       <w:t>.</w:t>
     </w:r>
@@ -678,7 +616,7 @@
 </file>
 
 <file path=word/footnotes.xml><?xml version="1.0" encoding="utf-8"?>
-<w:footnotes xmlns:wpc="http://schemas.microsoft.com/office/word/2010/wordprocessingCanvas" xmlns:cx="http://schemas.microsoft.com/office/drawing/2014/chartex" xmlns:cx1="http://schemas.microsoft.com/office/drawing/2015/9/8/chartex" xmlns:cx2="http://schemas.microsoft.com/office/drawing/2015/10/21/chartex" xmlns:cx3="http://schemas.microsoft.com/office/drawing/2016/5/9/chartex" xmlns:cx4="http://schemas.microsoft.com/office/drawing/2016/5/10/chartex" xmlns:cx5="http://schemas.microsoft.com/office/drawing/2016/5/11/chartex" xmlns:cx6="http://schemas.microsoft.com/office/drawing/2016/5/12/chartex" xmlns:cx7="http://schemas.microsoft.com/office/drawing/2016/5/13/chartex" xmlns:cx8="http://schemas.microsoft.com/office/drawing/2016/5/14/chartex" xmlns:mc="http://schemas.openxmlformats.org/markup-compatibility/2006" xmlns:aink="http://schemas.microsoft.com/office/drawing/2016/ink" xmlns:am3d="http://schemas.microsoft.com/office/drawing/2017/model3d" xmlns:o="urn:schemas-microsoft-com:office:office" xmlns:r="http://schemas.openxmlformats.org/officeDocument/2006/relationships" xmlns:m="http://schemas.openxmlformats.org/officeDocument/2006/math" xmlns:v="urn:schemas-microsoft-com:vml" xmlns:wp14="http://schemas.microsoft.com/office/word/2010/wordprocessingDrawing" xmlns:wp="http://schemas.openxmlformats.org/drawingml/2006/wordprocessingDrawing" xmlns:w10="urn:schemas-microsoft-com:office:word" xmlns:w="http://schemas.openxmlformats.org/wordprocessingml/2006/main" xmlns:w14="http://schemas.microsoft.com/office/word/2010/wordml" xmlns:w15="http://schemas.microsoft.com/office/word/2012/wordml" xmlns:w16cid="http://schemas.microsoft.com/office/word/2016/wordml/cid" xmlns:w16se="http://schemas.microsoft.com/office/word/2015/wordml/symex" xmlns:wpg="http://schemas.microsoft.com/office/word/2010/wordprocessingGroup" xmlns:wpi="http://schemas.microsoft.com/office/word/2010/wordprocessingInk" xmlns:wne="http://schemas.microsoft.com/office/word/2006/wordml" xmlns:wps="http://schemas.microsoft.com/office/word/2010/wordprocessingShape" mc:Ignorable="w14 w15 w16se w16cid wp14">
+<w:footnotes xmlns:wpc="http://schemas.microsoft.com/office/word/2010/wordprocessingCanvas" xmlns:cx="http://schemas.microsoft.com/office/drawing/2014/chartex" xmlns:cx1="http://schemas.microsoft.com/office/drawing/2015/9/8/chartex" xmlns:cx2="http://schemas.microsoft.com/office/drawing/2015/10/21/chartex" xmlns:cx3="http://schemas.microsoft.com/office/drawing/2016/5/9/chartex" xmlns:cx4="http://schemas.microsoft.com/office/drawing/2016/5/10/chartex" xmlns:cx5="http://schemas.microsoft.com/office/drawing/2016/5/11/chartex" xmlns:cx6="http://schemas.microsoft.com/office/drawing/2016/5/12/chartex" xmlns:cx7="http://schemas.microsoft.com/office/drawing/2016/5/13/chartex" xmlns:cx8="http://schemas.microsoft.com/office/drawing/2016/5/14/chartex" xmlns:mc="http://schemas.openxmlformats.org/markup-compatibility/2006" xmlns:aink="http://schemas.microsoft.com/office/drawing/2016/ink" xmlns:am3d="http://schemas.microsoft.com/office/drawing/2017/model3d" xmlns:o="urn:schemas-microsoft-com:office:office" xmlns:oel="http://schemas.microsoft.com/office/2019/extlst" xmlns:r="http://schemas.openxmlformats.org/officeDocument/2006/relationships" xmlns:m="http://schemas.openxmlformats.org/officeDocument/2006/math" xmlns:v="urn:schemas-microsoft-com:vml" xmlns:wp14="http://schemas.microsoft.com/office/word/2010/wordprocessingDrawing" xmlns:wp="http://schemas.openxmlformats.org/drawingml/2006/wordprocessingDrawing" xmlns:w10="urn:schemas-microsoft-com:office:word" xmlns:w="http://schemas.openxmlformats.org/wordprocessingml/2006/main" xmlns:w14="http://schemas.microsoft.com/office/word/2010/wordml" xmlns:w15="http://schemas.microsoft.com/office/word/2012/wordml" xmlns:w16cex="http://schemas.microsoft.com/office/word/2018/wordml/cex" xmlns:w16cid="http://schemas.microsoft.com/office/word/2016/wordml/cid" xmlns:w16="http://schemas.microsoft.com/office/word/2018/wordml" xmlns:w16du="http://schemas.microsoft.com/office/word/2023/wordml/word16du" xmlns:w16sdtdh="http://schemas.microsoft.com/office/word/2020/wordml/sdtdatahash" xmlns:w16se="http://schemas.microsoft.com/office/word/2015/wordml/symex" xmlns:wpg="http://schemas.microsoft.com/office/word/2010/wordprocessingGroup" xmlns:wpi="http://schemas.microsoft.com/office/word/2010/wordprocessingInk" xmlns:wne="http://schemas.microsoft.com/office/word/2006/wordml" xmlns:wps="http://schemas.microsoft.com/office/word/2010/wordprocessingShape" mc:Ignorable="w14 w15 w16se w16cid w16 w16cex w16sdtdh w16du wp14">
   <w:footnote w:type="separator" w:id="-1">
     <w:p>
       <w:r>
@@ -697,10 +635,10 @@
 </file>
 
 <file path=word/header1.xml><?xml version="1.0" encoding="utf-8"?>
-<w:hdr xmlns:wpc="http://schemas.microsoft.com/office/word/2010/wordprocessingCanvas" xmlns:cx="http://schemas.microsoft.com/office/drawing/2014/chartex" xmlns:cx1="http://schemas.microsoft.com/office/drawing/2015/9/8/chartex" xmlns:cx2="http://schemas.microsoft.com/office/drawing/2015/10/21/chartex" xmlns:cx3="http://schemas.microsoft.com/office/drawing/2016/5/9/chartex" xmlns:cx4="http://schemas.microsoft.com/office/drawing/2016/5/10/chartex" xmlns:cx5="http://schemas.microsoft.com/office/drawing/2016/5/11/chartex" xmlns:cx6="http://schemas.microsoft.com/office/drawing/2016/5/12/chartex" xmlns:cx7="http://schemas.microsoft.com/office/drawing/2016/5/13/chartex" xmlns:cx8="http://schemas.microsoft.com/office/drawing/2016/5/14/chartex" xmlns:mc="http://schemas.openxmlformats.org/markup-compatibility/2006" xmlns:aink="http://schemas.microsoft.com/office/drawing/2016/ink" xmlns:am3d="http://schemas.microsoft.com/office/drawing/2017/model3d" xmlns:o="urn:schemas-microsoft-com:office:office" xmlns:r="http://schemas.openxmlformats.org/officeDocument/2006/relationships" xmlns:m="http://schemas.openxmlformats.org/officeDocument/2006/math" xmlns:v="urn:schemas-microsoft-com:vml" xmlns:wp14="http://schemas.microsoft.com/office/word/2010/wordprocessingDrawing" xmlns:wp="http://schemas.openxmlformats.org/drawingml/2006/wordprocessingDrawing" xmlns:w10="urn:schemas-microsoft-com:office:word" xmlns:w="http://schemas.openxmlformats.org/wordprocessingml/2006/main" xmlns:w14="http://schemas.microsoft.com/office/word/2010/wordml" xmlns:w15="http://schemas.microsoft.com/office/word/2012/wordml" xmlns:w16cid="http://schemas.microsoft.com/office/word/2016/wordml/cid" xmlns:w16se="http://schemas.microsoft.com/office/word/2015/wordml/symex" xmlns:wpg="http://schemas.microsoft.com/office/word/2010/wordprocessingGroup" xmlns:wpi="http://schemas.microsoft.com/office/word/2010/wordprocessingInk" xmlns:wne="http://schemas.microsoft.com/office/word/2006/wordml" xmlns:wps="http://schemas.microsoft.com/office/word/2010/wordprocessingShape" mc:Ignorable="w14 w15 w16se w16cid wp14">
+<w:hdr xmlns:wpc="http://schemas.microsoft.com/office/word/2010/wordprocessingCanvas" xmlns:cx="http://schemas.microsoft.com/office/drawing/2014/chartex" xmlns:cx1="http://schemas.microsoft.com/office/drawing/2015/9/8/chartex" xmlns:cx2="http://schemas.microsoft.com/office/drawing/2015/10/21/chartex" xmlns:cx3="http://schemas.microsoft.com/office/drawing/2016/5/9/chartex" xmlns:cx4="http://schemas.microsoft.com/office/drawing/2016/5/10/chartex" xmlns:cx5="http://schemas.microsoft.com/office/drawing/2016/5/11/chartex" xmlns:cx6="http://schemas.microsoft.com/office/drawing/2016/5/12/chartex" xmlns:cx7="http://schemas.microsoft.com/office/drawing/2016/5/13/chartex" xmlns:cx8="http://schemas.microsoft.com/office/drawing/2016/5/14/chartex" xmlns:mc="http://schemas.openxmlformats.org/markup-compatibility/2006" xmlns:aink="http://schemas.microsoft.com/office/drawing/2016/ink" xmlns:am3d="http://schemas.microsoft.com/office/drawing/2017/model3d" xmlns:o="urn:schemas-microsoft-com:office:office" xmlns:oel="http://schemas.microsoft.com/office/2019/extlst" xmlns:r="http://schemas.openxmlformats.org/officeDocument/2006/relationships" xmlns:m="http://schemas.openxmlformats.org/officeDocument/2006/math" xmlns:v="urn:schemas-microsoft-com:vml" xmlns:wp14="http://schemas.microsoft.com/office/word/2010/wordprocessingDrawing" xmlns:wp="http://schemas.openxmlformats.org/drawingml/2006/wordprocessingDrawing" xmlns:w10="urn:schemas-microsoft-com:office:word" xmlns:w="http://schemas.openxmlformats.org/wordprocessingml/2006/main" xmlns:w14="http://schemas.microsoft.com/office/word/2010/wordml" xmlns:w15="http://schemas.microsoft.com/office/word/2012/wordml" xmlns:w16cex="http://schemas.microsoft.com/office/word/2018/wordml/cex" xmlns:w16cid="http://schemas.microsoft.com/office/word/2016/wordml/cid" xmlns:w16="http://schemas.microsoft.com/office/word/2018/wordml" xmlns:w16du="http://schemas.microsoft.com/office/word/2023/wordml/word16du" xmlns:w16sdtdh="http://schemas.microsoft.com/office/word/2020/wordml/sdtdatahash" xmlns:w16se="http://schemas.microsoft.com/office/word/2015/wordml/symex" xmlns:wpg="http://schemas.microsoft.com/office/word/2010/wordprocessingGroup" xmlns:wpi="http://schemas.microsoft.com/office/word/2010/wordprocessingInk" xmlns:wne="http://schemas.microsoft.com/office/word/2006/wordml" xmlns:wps="http://schemas.microsoft.com/office/word/2010/wordprocessingShape" mc:Ignorable="w14 w15 w16se w16cid w16 w16cex w16sdtdh w16du wp14">
   <w:p>
     <w:pPr>
-      <w:pStyle w:val="Kopfzeile"/>
+      <w:pStyle w:val="Header"/>
       <w:pBdr>
         <w:bottom w:val="single" w:sz="6" w:space="1" w:color="auto"/>
       </w:pBdr>
@@ -716,10 +654,10 @@
 </file>
 
 <file path=word/header2.xml><?xml version="1.0" encoding="utf-8"?>
-<w:hdr xmlns:wpc="http://schemas.microsoft.com/office/word/2010/wordprocessingCanvas" xmlns:cx="http://schemas.microsoft.com/office/drawing/2014/chartex" xmlns:cx1="http://schemas.microsoft.com/office/drawing/2015/9/8/chartex" xmlns:cx2="http://schemas.microsoft.com/office/drawing/2015/10/21/chartex" xmlns:cx3="http://schemas.microsoft.com/office/drawing/2016/5/9/chartex" xmlns:cx4="http://schemas.microsoft.com/office/drawing/2016/5/10/chartex" xmlns:cx5="http://schemas.microsoft.com/office/drawing/2016/5/11/chartex" xmlns:cx6="http://schemas.microsoft.com/office/drawing/2016/5/12/chartex" xmlns:cx7="http://schemas.microsoft.com/office/drawing/2016/5/13/chartex" xmlns:cx8="http://schemas.microsoft.com/office/drawing/2016/5/14/chartex" xmlns:mc="http://schemas.openxmlformats.org/markup-compatibility/2006" xmlns:aink="http://schemas.microsoft.com/office/drawing/2016/ink" xmlns:am3d="http://schemas.microsoft.com/office/drawing/2017/model3d" xmlns:o="urn:schemas-microsoft-com:office:office" xmlns:r="http://schemas.openxmlformats.org/officeDocument/2006/relationships" xmlns:m="http://schemas.openxmlformats.org/officeDocument/2006/math" xmlns:v="urn:schemas-microsoft-com:vml" xmlns:wp14="http://schemas.microsoft.com/office/word/2010/wordprocessingDrawing" xmlns:wp="http://schemas.openxmlformats.org/drawingml/2006/wordprocessingDrawing" xmlns:w10="urn:schemas-microsoft-com:office:word" xmlns:w="http://schemas.openxmlformats.org/wordprocessingml/2006/main" xmlns:w14="http://schemas.microsoft.com/office/word/2010/wordml" xmlns:w15="http://schemas.microsoft.com/office/word/2012/wordml" xmlns:w16cid="http://schemas.microsoft.com/office/word/2016/wordml/cid" xmlns:w16se="http://schemas.microsoft.com/office/word/2015/wordml/symex" xmlns:wpg="http://schemas.microsoft.com/office/word/2010/wordprocessingGroup" xmlns:wpi="http://schemas.microsoft.com/office/word/2010/wordprocessingInk" xmlns:wne="http://schemas.microsoft.com/office/word/2006/wordml" xmlns:wps="http://schemas.microsoft.com/office/word/2010/wordprocessingShape" mc:Ignorable="w14 w15 w16se w16cid wp14">
+<w:hdr xmlns:wpc="http://schemas.microsoft.com/office/word/2010/wordprocessingCanvas" xmlns:cx="http://schemas.microsoft.com/office/drawing/2014/chartex" xmlns:cx1="http://schemas.microsoft.com/office/drawing/2015/9/8/chartex" xmlns:cx2="http://schemas.microsoft.com/office/drawing/2015/10/21/chartex" xmlns:cx3="http://schemas.microsoft.com/office/drawing/2016/5/9/chartex" xmlns:cx4="http://schemas.microsoft.com/office/drawing/2016/5/10/chartex" xmlns:cx5="http://schemas.microsoft.com/office/drawing/2016/5/11/chartex" xmlns:cx6="http://schemas.microsoft.com/office/drawing/2016/5/12/chartex" xmlns:cx7="http://schemas.microsoft.com/office/drawing/2016/5/13/chartex" xmlns:cx8="http://schemas.microsoft.com/office/drawing/2016/5/14/chartex" xmlns:mc="http://schemas.openxmlformats.org/markup-compatibility/2006" xmlns:aink="http://schemas.microsoft.com/office/drawing/2016/ink" xmlns:am3d="http://schemas.microsoft.com/office/drawing/2017/model3d" xmlns:o="urn:schemas-microsoft-com:office:office" xmlns:oel="http://schemas.microsoft.com/office/2019/extlst" xmlns:r="http://schemas.openxmlformats.org/officeDocument/2006/relationships" xmlns:m="http://schemas.openxmlformats.org/officeDocument/2006/math" xmlns:v="urn:schemas-microsoft-com:vml" xmlns:wp14="http://schemas.microsoft.com/office/word/2010/wordprocessingDrawing" xmlns:wp="http://schemas.openxmlformats.org/drawingml/2006/wordprocessingDrawing" xmlns:w10="urn:schemas-microsoft-com:office:word" xmlns:w="http://schemas.openxmlformats.org/wordprocessingml/2006/main" xmlns:w14="http://schemas.microsoft.com/office/word/2010/wordml" xmlns:w15="http://schemas.microsoft.com/office/word/2012/wordml" xmlns:w16cex="http://schemas.microsoft.com/office/word/2018/wordml/cex" xmlns:w16cid="http://schemas.microsoft.com/office/word/2016/wordml/cid" xmlns:w16="http://schemas.microsoft.com/office/word/2018/wordml" xmlns:w16du="http://schemas.microsoft.com/office/word/2023/wordml/word16du" xmlns:w16sdtdh="http://schemas.microsoft.com/office/word/2020/wordml/sdtdatahash" xmlns:w16se="http://schemas.microsoft.com/office/word/2015/wordml/symex" xmlns:wpg="http://schemas.microsoft.com/office/word/2010/wordprocessingGroup" xmlns:wpi="http://schemas.microsoft.com/office/word/2010/wordprocessingInk" xmlns:wne="http://schemas.microsoft.com/office/word/2006/wordml" xmlns:wps="http://schemas.microsoft.com/office/word/2010/wordprocessingShape" mc:Ignorable="w14 w15 w16se w16cid w16 w16cex w16sdtdh w16du wp14">
   <w:p>
     <w:pPr>
-      <w:pStyle w:val="Kopfzeile"/>
+      <w:pStyle w:val="Header"/>
       <w:pBdr>
         <w:bottom w:val="single" w:sz="6" w:space="1" w:color="auto"/>
       </w:pBdr>
@@ -736,10 +674,10 @@
 </file>
 
 <file path=word/header3.xml><?xml version="1.0" encoding="utf-8"?>
-<w:hdr xmlns:wpc="http://schemas.microsoft.com/office/word/2010/wordprocessingCanvas" xmlns:cx="http://schemas.microsoft.com/office/drawing/2014/chartex" xmlns:cx1="http://schemas.microsoft.com/office/drawing/2015/9/8/chartex" xmlns:cx2="http://schemas.microsoft.com/office/drawing/2015/10/21/chartex" xmlns:cx3="http://schemas.microsoft.com/office/drawing/2016/5/9/chartex" xmlns:cx4="http://schemas.microsoft.com/office/drawing/2016/5/10/chartex" xmlns:cx5="http://schemas.microsoft.com/office/drawing/2016/5/11/chartex" xmlns:cx6="http://schemas.microsoft.com/office/drawing/2016/5/12/chartex" xmlns:cx7="http://schemas.microsoft.com/office/drawing/2016/5/13/chartex" xmlns:cx8="http://schemas.microsoft.com/office/drawing/2016/5/14/chartex" xmlns:mc="http://schemas.openxmlformats.org/markup-compatibility/2006" xmlns:aink="http://schemas.microsoft.com/office/drawing/2016/ink" xmlns:am3d="http://schemas.microsoft.com/office/drawing/2017/model3d" xmlns:o="urn:schemas-microsoft-com:office:office" xmlns:r="http://schemas.openxmlformats.org/officeDocument/2006/relationships" xmlns:m="http://schemas.openxmlformats.org/officeDocument/2006/math" xmlns:v="urn:schemas-microsoft-com:vml" xmlns:wp14="http://schemas.microsoft.com/office/word/2010/wordprocessingDrawing" xmlns:wp="http://schemas.openxmlformats.org/drawingml/2006/wordprocessingDrawing" xmlns:w10="urn:schemas-microsoft-com:office:word" xmlns:w="http://schemas.openxmlformats.org/wordprocessingml/2006/main" xmlns:w14="http://schemas.microsoft.com/office/word/2010/wordml" xmlns:w15="http://schemas.microsoft.com/office/word/2012/wordml" xmlns:w16cid="http://schemas.microsoft.com/office/word/2016/wordml/cid" xmlns:w16se="http://schemas.microsoft.com/office/word/2015/wordml/symex" xmlns:wpg="http://schemas.microsoft.com/office/word/2010/wordprocessingGroup" xmlns:wpi="http://schemas.microsoft.com/office/word/2010/wordprocessingInk" xmlns:wne="http://schemas.microsoft.com/office/word/2006/wordml" xmlns:wps="http://schemas.microsoft.com/office/word/2010/wordprocessingShape" mc:Ignorable="w14 w15 w16se w16cid wp14">
+<w:hdr xmlns:wpc="http://schemas.microsoft.com/office/word/2010/wordprocessingCanvas" xmlns:cx="http://schemas.microsoft.com/office/drawing/2014/chartex" xmlns:cx1="http://schemas.microsoft.com/office/drawing/2015/9/8/chartex" xmlns:cx2="http://schemas.microsoft.com/office/drawing/2015/10/21/chartex" xmlns:cx3="http://schemas.microsoft.com/office/drawing/2016/5/9/chartex" xmlns:cx4="http://schemas.microsoft.com/office/drawing/2016/5/10/chartex" xmlns:cx5="http://schemas.microsoft.com/office/drawing/2016/5/11/chartex" xmlns:cx6="http://schemas.microsoft.com/office/drawing/2016/5/12/chartex" xmlns:cx7="http://schemas.microsoft.com/office/drawing/2016/5/13/chartex" xmlns:cx8="http://schemas.microsoft.com/office/drawing/2016/5/14/chartex" xmlns:mc="http://schemas.openxmlformats.org/markup-compatibility/2006" xmlns:aink="http://schemas.microsoft.com/office/drawing/2016/ink" xmlns:am3d="http://schemas.microsoft.com/office/drawing/2017/model3d" xmlns:o="urn:schemas-microsoft-com:office:office" xmlns:oel="http://schemas.microsoft.com/office/2019/extlst" xmlns:r="http://schemas.openxmlformats.org/officeDocument/2006/relationships" xmlns:m="http://schemas.openxmlformats.org/officeDocument/2006/math" xmlns:v="urn:schemas-microsoft-com:vml" xmlns:wp14="http://schemas.microsoft.com/office/word/2010/wordprocessingDrawing" xmlns:wp="http://schemas.openxmlformats.org/drawingml/2006/wordprocessingDrawing" xmlns:w10="urn:schemas-microsoft-com:office:word" xmlns:w="http://schemas.openxmlformats.org/wordprocessingml/2006/main" xmlns:w14="http://schemas.microsoft.com/office/word/2010/wordml" xmlns:w15="http://schemas.microsoft.com/office/word/2012/wordml" xmlns:w16cex="http://schemas.microsoft.com/office/word/2018/wordml/cex" xmlns:w16cid="http://schemas.microsoft.com/office/word/2016/wordml/cid" xmlns:w16="http://schemas.microsoft.com/office/word/2018/wordml" xmlns:w16du="http://schemas.microsoft.com/office/word/2023/wordml/word16du" xmlns:w16sdtdh="http://schemas.microsoft.com/office/word/2020/wordml/sdtdatahash" xmlns:w16se="http://schemas.microsoft.com/office/word/2015/wordml/symex" xmlns:wpg="http://schemas.microsoft.com/office/word/2010/wordprocessingGroup" xmlns:wpi="http://schemas.microsoft.com/office/word/2010/wordprocessingInk" xmlns:wne="http://schemas.microsoft.com/office/word/2006/wordml" xmlns:wps="http://schemas.microsoft.com/office/word/2010/wordprocessingShape" mc:Ignorable="w14 w15 w16se w16cid w16 w16cex w16sdtdh w16du wp14">
   <w:p>
     <w:pPr>
-      <w:pStyle w:val="Kopfzeile"/>
+      <w:pStyle w:val="Header"/>
       <w:pBdr>
         <w:bottom w:val="none" w:sz="0" w:space="0" w:color="auto"/>
       </w:pBdr>
@@ -752,7 +690,7 @@
 </file>
 
 <file path=word/numbering.xml><?xml version="1.0" encoding="utf-8"?>
-<w:numbering xmlns:wpc="http://schemas.microsoft.com/office/word/2010/wordprocessingCanvas" xmlns:cx="http://schemas.microsoft.com/office/drawing/2014/chartex" xmlns:cx1="http://schemas.microsoft.com/office/drawing/2015/9/8/chartex" xmlns:cx2="http://schemas.microsoft.com/office/drawing/2015/10/21/chartex" xmlns:cx3="http://schemas.microsoft.com/office/drawing/2016/5/9/chartex" xmlns:cx4="http://schemas.microsoft.com/office/drawing/2016/5/10/chartex" xmlns:cx5="http://schemas.microsoft.com/office/drawing/2016/5/11/chartex" xmlns:cx6="http://schemas.microsoft.com/office/drawing/2016/5/12/chartex" xmlns:cx7="http://schemas.microsoft.com/office/drawing/2016/5/13/chartex" xmlns:cx8="http://schemas.microsoft.com/office/drawing/2016/5/14/chartex" xmlns:mc="http://schemas.openxmlformats.org/markup-compatibility/2006" xmlns:aink="http://schemas.microsoft.com/office/drawing/2016/ink" xmlns:am3d="http://schemas.microsoft.com/office/drawing/2017/model3d" xmlns:o="urn:schemas-microsoft-com:office:office" xmlns:r="http://schemas.openxmlformats.org/officeDocument/2006/relationships" xmlns:m="http://schemas.openxmlformats.org/officeDocument/2006/math" xmlns:v="urn:schemas-microsoft-com:vml" xmlns:wp14="http://schemas.microsoft.com/office/word/2010/wordprocessingDrawing" xmlns:wp="http://schemas.openxmlformats.org/drawingml/2006/wordprocessingDrawing" xmlns:w10="urn:schemas-microsoft-com:office:word" xmlns:w="http://schemas.openxmlformats.org/wordprocessingml/2006/main" xmlns:w14="http://schemas.microsoft.com/office/word/2010/wordml" xmlns:w15="http://schemas.microsoft.com/office/word/2012/wordml" xmlns:w16cid="http://schemas.microsoft.com/office/word/2016/wordml/cid" xmlns:w16se="http://schemas.microsoft.com/office/word/2015/wordml/symex" xmlns:wpg="http://schemas.microsoft.com/office/word/2010/wordprocessingGroup" xmlns:wpi="http://schemas.microsoft.com/office/word/2010/wordprocessingInk" xmlns:wne="http://schemas.microsoft.com/office/word/2006/wordml" xmlns:wps="http://schemas.microsoft.com/office/word/2010/wordprocessingShape" mc:Ignorable="w14 w15 w16se w16cid wp14">
+<w:numbering xmlns:wpc="http://schemas.microsoft.com/office/word/2010/wordprocessingCanvas" xmlns:cx="http://schemas.microsoft.com/office/drawing/2014/chartex" xmlns:cx1="http://schemas.microsoft.com/office/drawing/2015/9/8/chartex" xmlns:cx2="http://schemas.microsoft.com/office/drawing/2015/10/21/chartex" xmlns:cx3="http://schemas.microsoft.com/office/drawing/2016/5/9/chartex" xmlns:cx4="http://schemas.microsoft.com/office/drawing/2016/5/10/chartex" xmlns:cx5="http://schemas.microsoft.com/office/drawing/2016/5/11/chartex" xmlns:cx6="http://schemas.microsoft.com/office/drawing/2016/5/12/chartex" xmlns:cx7="http://schemas.microsoft.com/office/drawing/2016/5/13/chartex" xmlns:cx8="http://schemas.microsoft.com/office/drawing/2016/5/14/chartex" xmlns:mc="http://schemas.openxmlformats.org/markup-compatibility/2006" xmlns:aink="http://schemas.microsoft.com/office/drawing/2016/ink" xmlns:am3d="http://schemas.microsoft.com/office/drawing/2017/model3d" xmlns:o="urn:schemas-microsoft-com:office:office" xmlns:oel="http://schemas.microsoft.com/office/2019/extlst" xmlns:r="http://schemas.openxmlformats.org/officeDocument/2006/relationships" xmlns:m="http://schemas.openxmlformats.org/officeDocument/2006/math" xmlns:v="urn:schemas-microsoft-com:vml" xmlns:wp14="http://schemas.microsoft.com/office/word/2010/wordprocessingDrawing" xmlns:wp="http://schemas.openxmlformats.org/drawingml/2006/wordprocessingDrawing" xmlns:w10="urn:schemas-microsoft-com:office:word" xmlns:w="http://schemas.openxmlformats.org/wordprocessingml/2006/main" xmlns:w14="http://schemas.microsoft.com/office/word/2010/wordml" xmlns:w15="http://schemas.microsoft.com/office/word/2012/wordml" xmlns:w16cex="http://schemas.microsoft.com/office/word/2018/wordml/cex" xmlns:w16cid="http://schemas.microsoft.com/office/word/2016/wordml/cid" xmlns:w16="http://schemas.microsoft.com/office/word/2018/wordml" xmlns:w16du="http://schemas.microsoft.com/office/word/2023/wordml/word16du" xmlns:w16sdtdh="http://schemas.microsoft.com/office/word/2020/wordml/sdtdatahash" xmlns:w16se="http://schemas.microsoft.com/office/word/2015/wordml/symex" xmlns:wpg="http://schemas.microsoft.com/office/word/2010/wordprocessingGroup" xmlns:wpi="http://schemas.microsoft.com/office/word/2010/wordprocessingInk" xmlns:wne="http://schemas.microsoft.com/office/word/2006/wordml" xmlns:wps="http://schemas.microsoft.com/office/word/2010/wordprocessingShape" mc:Ignorable="w14 w15 w16se w16cid w16 w16cex w16sdtdh w16du wp14">
   <w:abstractNum w:abstractNumId="0" w15:restartNumberingAfterBreak="0">
     <w:nsid w:val="08F71E2B"/>
     <w:multiLevelType w:val="singleLevel"/>
@@ -914,7 +852,7 @@
     <w:lvl w:ilvl="0">
       <w:start w:val="2"/>
       <w:numFmt w:val="upperLetter"/>
-      <w:pStyle w:val="berschrift1"/>
+      <w:pStyle w:val="Heading1"/>
       <w:suff w:val="nothing"/>
       <w:lvlText w:val="%1"/>
       <w:lvlJc w:val="left"/>
@@ -928,7 +866,7 @@
     <w:lvl w:ilvl="1">
       <w:start w:val="1"/>
       <w:numFmt w:val="decimal"/>
-      <w:pStyle w:val="berschrift2"/>
+      <w:pStyle w:val="Heading2"/>
       <w:lvlText w:val="%1.%2"/>
       <w:lvlJc w:val="left"/>
       <w:pPr>
@@ -944,7 +882,7 @@
     <w:lvl w:ilvl="2">
       <w:start w:val="1"/>
       <w:numFmt w:val="decimal"/>
-      <w:pStyle w:val="berschrift3"/>
+      <w:pStyle w:val="Heading3"/>
       <w:lvlText w:val="%1.%2.%3"/>
       <w:lvlJc w:val="left"/>
       <w:pPr>
@@ -959,7 +897,7 @@
     </w:lvl>
     <w:lvl w:ilvl="3">
       <w:numFmt w:val="decimal"/>
-      <w:pStyle w:val="berschrift4"/>
+      <w:pStyle w:val="Heading4"/>
       <w:lvlText w:val="%1.%2.%3.%4"/>
       <w:lvlJc w:val="left"/>
       <w:pPr>
@@ -975,7 +913,7 @@
     <w:lvl w:ilvl="4">
       <w:start w:val="1"/>
       <w:numFmt w:val="decimal"/>
-      <w:pStyle w:val="berschrift5"/>
+      <w:pStyle w:val="Heading5"/>
       <w:lvlText w:val="%1.%2.%3.%4.%5"/>
       <w:lvlJc w:val="left"/>
       <w:pPr>
@@ -1066,31 +1004,31 @@
       </w:rPr>
     </w:lvl>
   </w:abstractNum>
-  <w:num w:numId="1">
+  <w:num w:numId="1" w16cid:durableId="1165240230">
     <w:abstractNumId w:val="0"/>
   </w:num>
-  <w:num w:numId="2">
+  <w:num w:numId="2" w16cid:durableId="1943609880">
     <w:abstractNumId w:val="0"/>
   </w:num>
-  <w:num w:numId="3">
+  <w:num w:numId="3" w16cid:durableId="829637279">
     <w:abstractNumId w:val="2"/>
   </w:num>
-  <w:num w:numId="4">
+  <w:num w:numId="4" w16cid:durableId="578177309">
     <w:abstractNumId w:val="3"/>
   </w:num>
-  <w:num w:numId="5">
+  <w:num w:numId="5" w16cid:durableId="1685201594">
     <w:abstractNumId w:val="1"/>
   </w:num>
 </w:numbering>
 </file>
 
 <file path=word/styles.xml><?xml version="1.0" encoding="utf-8"?>
-<w:styles xmlns:mc="http://schemas.openxmlformats.org/markup-compatibility/2006" xmlns:r="http://schemas.openxmlformats.org/officeDocument/2006/relationships" xmlns:w="http://schemas.openxmlformats.org/wordprocessingml/2006/main" xmlns:w14="http://schemas.microsoft.com/office/word/2010/wordml" xmlns:w15="http://schemas.microsoft.com/office/word/2012/wordml" xmlns:w16cid="http://schemas.microsoft.com/office/word/2016/wordml/cid" xmlns:w16se="http://schemas.microsoft.com/office/word/2015/wordml/symex" mc:Ignorable="w14 w15 w16se w16cid">
+<w:styles xmlns:mc="http://schemas.openxmlformats.org/markup-compatibility/2006" xmlns:r="http://schemas.openxmlformats.org/officeDocument/2006/relationships" xmlns:w="http://schemas.openxmlformats.org/wordprocessingml/2006/main" xmlns:w14="http://schemas.microsoft.com/office/word/2010/wordml" xmlns:w15="http://schemas.microsoft.com/office/word/2012/wordml" xmlns:w16cex="http://schemas.microsoft.com/office/word/2018/wordml/cex" xmlns:w16cid="http://schemas.microsoft.com/office/word/2016/wordml/cid" xmlns:w16="http://schemas.microsoft.com/office/word/2018/wordml" xmlns:w16du="http://schemas.microsoft.com/office/word/2023/wordml/word16du" xmlns:w16sdtdh="http://schemas.microsoft.com/office/word/2020/wordml/sdtdatahash" xmlns:w16se="http://schemas.microsoft.com/office/word/2015/wordml/symex" mc:Ignorable="w14 w15 w16se w16cid w16 w16cex w16sdtdh w16du">
   <w:docDefaults>
     <w:rPrDefault>
       <w:rPr>
         <w:rFonts w:ascii="Times New Roman" w:eastAsia="Times New Roman" w:hAnsi="Times New Roman" w:cs="Times New Roman"/>
-        <w:lang w:val="de-DE" w:eastAsia="de-DE" w:bidi="ar-SA"/>
+        <w:lang w:val="en-US" w:eastAsia="en-US" w:bidi="ar-SA"/>
       </w:rPr>
     </w:rPrDefault>
     <w:pPrDefault/>
@@ -1376,7 +1314,7 @@
     <w:lsdException w:name="Unresolved Mention" w:semiHidden="1" w:uiPriority="99" w:unhideWhenUsed="1"/>
     <w:lsdException w:name="Smart Link" w:semiHidden="1" w:uiPriority="99" w:unhideWhenUsed="1"/>
   </w:latentStyles>
-  <w:style w:type="paragraph" w:default="1" w:styleId="Standard">
+  <w:style w:type="paragraph" w:default="1" w:styleId="Normal">
     <w:name w:val="Normal"/>
     <w:qFormat/>
     <w:pPr>
@@ -1385,13 +1323,12 @@
     <w:rPr>
       <w:kern w:val="20"/>
       <w:szCs w:val="24"/>
-      <w:lang w:val="en-US" w:eastAsia="en-US"/>
-    </w:rPr>
-  </w:style>
-  <w:style w:type="paragraph" w:styleId="berschrift1">
+    </w:rPr>
+  </w:style>
+  <w:style w:type="paragraph" w:styleId="Heading1">
     <w:name w:val="heading 1"/>
-    <w:basedOn w:val="Standard"/>
-    <w:next w:val="Standard"/>
+    <w:basedOn w:val="Normal"/>
+    <w:next w:val="Normal"/>
     <w:qFormat/>
     <w:rsid w:val="002C4929"/>
     <w:pPr>
@@ -1413,10 +1350,10 @@
       <w:szCs w:val="20"/>
     </w:rPr>
   </w:style>
-  <w:style w:type="paragraph" w:styleId="berschrift2">
+  <w:style w:type="paragraph" w:styleId="Heading2">
     <w:name w:val="heading 2"/>
-    <w:basedOn w:val="berschrift1"/>
-    <w:next w:val="Standard"/>
+    <w:basedOn w:val="Heading1"/>
+    <w:next w:val="Normal"/>
     <w:qFormat/>
     <w:pPr>
       <w:numPr>
@@ -1436,9 +1373,9 @@
       <w:sz w:val="28"/>
     </w:rPr>
   </w:style>
-  <w:style w:type="paragraph" w:styleId="berschrift3">
+  <w:style w:type="paragraph" w:styleId="Heading3">
     <w:name w:val="heading 3"/>
-    <w:basedOn w:val="berschrift2"/>
+    <w:basedOn w:val="Heading2"/>
     <w:next w:val="NormalIndented"/>
     <w:qFormat/>
     <w:pPr>
@@ -1453,9 +1390,9 @@
       <w:sz w:val="24"/>
     </w:rPr>
   </w:style>
-  <w:style w:type="paragraph" w:styleId="berschrift4">
+  <w:style w:type="paragraph" w:styleId="Heading4">
     <w:name w:val="heading 4"/>
-    <w:basedOn w:val="berschrift3"/>
+    <w:basedOn w:val="Heading3"/>
     <w:next w:val="NormalIndented"/>
     <w:qFormat/>
     <w:pPr>
@@ -1471,9 +1408,9 @@
       <w:sz w:val="20"/>
     </w:rPr>
   </w:style>
-  <w:style w:type="paragraph" w:styleId="berschrift5">
+  <w:style w:type="paragraph" w:styleId="Heading5">
     <w:name w:val="heading 5"/>
-    <w:basedOn w:val="berschrift4"/>
+    <w:basedOn w:val="Heading4"/>
     <w:next w:val="NormalIndented"/>
     <w:qFormat/>
     <w:pPr>
@@ -1488,10 +1425,10 @@
       <w:i/>
     </w:rPr>
   </w:style>
-  <w:style w:type="paragraph" w:styleId="berschrift6">
+  <w:style w:type="paragraph" w:styleId="Heading6">
     <w:name w:val="heading 6"/>
-    <w:basedOn w:val="berschrift5"/>
-    <w:next w:val="Standard"/>
+    <w:basedOn w:val="Heading5"/>
+    <w:next w:val="Normal"/>
     <w:qFormat/>
     <w:pPr>
       <w:keepNext w:val="0"/>
@@ -1507,20 +1444,20 @@
       <w:szCs w:val="22"/>
     </w:rPr>
   </w:style>
-  <w:style w:type="paragraph" w:styleId="berschrift7">
+  <w:style w:type="paragraph" w:styleId="Heading7">
     <w:name w:val="heading 7"/>
-    <w:basedOn w:val="berschrift6"/>
-    <w:next w:val="Standard"/>
+    <w:basedOn w:val="Heading6"/>
+    <w:next w:val="Normal"/>
     <w:qFormat/>
     <w:pPr>
       <w:spacing w:before="0" w:after="0"/>
       <w:outlineLvl w:val="6"/>
     </w:pPr>
   </w:style>
-  <w:style w:type="paragraph" w:styleId="berschrift8">
+  <w:style w:type="paragraph" w:styleId="Heading8">
     <w:name w:val="heading 8"/>
-    <w:basedOn w:val="berschrift7"/>
-    <w:next w:val="Standard"/>
+    <w:basedOn w:val="Heading7"/>
+    <w:next w:val="Normal"/>
     <w:qFormat/>
     <w:pPr>
       <w:spacing w:before="240" w:after="60"/>
@@ -1530,10 +1467,10 @@
       <w:iCs/>
     </w:rPr>
   </w:style>
-  <w:style w:type="paragraph" w:styleId="berschrift9">
+  <w:style w:type="paragraph" w:styleId="Heading9">
     <w:name w:val="heading 9"/>
-    <w:basedOn w:val="berschrift8"/>
-    <w:next w:val="Standard"/>
+    <w:basedOn w:val="Heading8"/>
+    <w:next w:val="Normal"/>
     <w:qFormat/>
     <w:pPr>
       <w:outlineLvl w:val="8"/>
@@ -1542,13 +1479,13 @@
       <w:sz w:val="18"/>
     </w:rPr>
   </w:style>
-  <w:style w:type="character" w:default="1" w:styleId="Absatz-Standardschriftart">
+  <w:style w:type="character" w:default="1" w:styleId="DefaultParagraphFont">
     <w:name w:val="Default Paragraph Font"/>
     <w:uiPriority w:val="1"/>
     <w:semiHidden/>
     <w:unhideWhenUsed/>
   </w:style>
-  <w:style w:type="table" w:default="1" w:styleId="NormaleTabelle">
+  <w:style w:type="table" w:default="1" w:styleId="TableNormal">
     <w:name w:val="Normal Table"/>
     <w:uiPriority w:val="99"/>
     <w:semiHidden/>
@@ -1563,7 +1500,7 @@
       </w:tblCellMar>
     </w:tblPr>
   </w:style>
-  <w:style w:type="numbering" w:default="1" w:styleId="KeineListe">
+  <w:style w:type="numbering" w:default="1" w:styleId="NoList">
     <w:name w:val="No List"/>
     <w:uiPriority w:val="99"/>
     <w:semiHidden/>
@@ -1595,10 +1532,10 @@
       <w:u w:val="none"/>
     </w:rPr>
   </w:style>
-  <w:style w:type="paragraph" w:styleId="Verzeichnis2">
+  <w:style w:type="paragraph" w:styleId="TOC2">
     <w:name w:val="toc 2"/>
-    <w:basedOn w:val="Verzeichnis1"/>
-    <w:next w:val="Standard"/>
+    <w:basedOn w:val="TOC1"/>
+    <w:next w:val="Normal"/>
     <w:autoRedefine/>
     <w:semiHidden/>
     <w:pPr>
@@ -1615,10 +1552,10 @@
       <w:smallCaps/>
     </w:rPr>
   </w:style>
-  <w:style w:type="paragraph" w:styleId="Verzeichnis1">
+  <w:style w:type="paragraph" w:styleId="TOC1">
     <w:name w:val="toc 1"/>
-    <w:basedOn w:val="Standard"/>
-    <w:next w:val="Standard"/>
+    <w:basedOn w:val="Normal"/>
+    <w:next w:val="Normal"/>
     <w:autoRedefine/>
     <w:semiHidden/>
     <w:pPr>
@@ -1635,10 +1572,10 @@
       <w:szCs w:val="20"/>
     </w:rPr>
   </w:style>
-  <w:style w:type="paragraph" w:styleId="Verzeichnis3">
+  <w:style w:type="paragraph" w:styleId="TOC3">
     <w:name w:val="toc 3"/>
-    <w:basedOn w:val="Verzeichnis2"/>
-    <w:next w:val="Standard"/>
+    <w:basedOn w:val="TOC2"/>
+    <w:next w:val="Normal"/>
     <w:autoRedefine/>
     <w:semiHidden/>
     <w:pPr>
@@ -1653,10 +1590,10 @@
       <w:smallCaps w:val="0"/>
     </w:rPr>
   </w:style>
-  <w:style w:type="paragraph" w:styleId="Verzeichnis4">
+  <w:style w:type="paragraph" w:styleId="TOC4">
     <w:name w:val="toc 4"/>
-    <w:basedOn w:val="Verzeichnis3"/>
-    <w:next w:val="Standard"/>
+    <w:basedOn w:val="TOC3"/>
+    <w:next w:val="Normal"/>
     <w:autoRedefine/>
     <w:semiHidden/>
     <w:pPr>
@@ -1671,7 +1608,7 @@
   </w:style>
   <w:style w:type="paragraph" w:customStyle="1" w:styleId="NormalListBullets">
     <w:name w:val="Normal List Bullets"/>
-    <w:basedOn w:val="Standard"/>
+    <w:basedOn w:val="Normal"/>
     <w:autoRedefine/>
     <w:pPr>
       <w:widowControl w:val="0"/>
@@ -1685,9 +1622,9 @@
       <w:szCs w:val="20"/>
     </w:rPr>
   </w:style>
-  <w:style w:type="paragraph" w:styleId="Kopfzeile">
+  <w:style w:type="paragraph" w:styleId="Header">
     <w:name w:val="header"/>
-    <w:basedOn w:val="Standard"/>
+    <w:basedOn w:val="Normal"/>
     <w:pPr>
       <w:pBdr>
         <w:bottom w:val="single" w:sz="2" w:space="1" w:color="auto"/>
@@ -1705,7 +1642,7 @@
   </w:style>
   <w:style w:type="paragraph" w:customStyle="1" w:styleId="AttributeTableBody">
     <w:name w:val="Attribute Table Body"/>
-    <w:basedOn w:val="Standard"/>
+    <w:basedOn w:val="Normal"/>
     <w:pPr>
       <w:spacing w:before="40" w:after="30" w:line="240" w:lineRule="exact"/>
       <w:jc w:val="center"/>
@@ -1720,7 +1657,7 @@
   <w:style w:type="paragraph" w:customStyle="1" w:styleId="AttributeTableCaption">
     <w:name w:val="Attribute Table Caption"/>
     <w:basedOn w:val="ComponentTableBody"/>
-    <w:next w:val="Standard"/>
+    <w:next w:val="Normal"/>
     <w:pPr>
       <w:keepNext/>
       <w:spacing w:before="180" w:after="60"/>
@@ -1745,7 +1682,7 @@
   </w:style>
   <w:style w:type="paragraph" w:customStyle="1" w:styleId="Components">
     <w:name w:val="Components"/>
-    <w:basedOn w:val="Standard"/>
+    <w:basedOn w:val="Normal"/>
     <w:pPr>
       <w:keepLines/>
       <w:spacing w:before="120"/>
@@ -1759,9 +1696,9 @@
       <w:lang w:eastAsia="de-DE"/>
     </w:rPr>
   </w:style>
-  <w:style w:type="paragraph" w:styleId="Endnotentext">
+  <w:style w:type="paragraph" w:styleId="EndnoteText">
     <w:name w:val="endnote text"/>
-    <w:basedOn w:val="Standard"/>
+    <w:basedOn w:val="Normal"/>
     <w:semiHidden/>
     <w:pPr>
       <w:spacing w:before="120"/>
@@ -1770,9 +1707,9 @@
       <w:szCs w:val="20"/>
     </w:rPr>
   </w:style>
-  <w:style w:type="paragraph" w:styleId="Fuzeile">
+  <w:style w:type="paragraph" w:styleId="Footer">
     <w:name w:val="footer"/>
-    <w:basedOn w:val="Standard"/>
+    <w:basedOn w:val="Normal"/>
     <w:rsid w:val="006B0772"/>
     <w:pPr>
       <w:pBdr>
@@ -1793,7 +1730,7 @@
   </w:style>
   <w:style w:type="paragraph" w:customStyle="1" w:styleId="HL7TableBody">
     <w:name w:val="HL7 Table Body"/>
-    <w:basedOn w:val="Standard"/>
+    <w:basedOn w:val="Normal"/>
     <w:pPr>
       <w:widowControl w:val="0"/>
       <w:spacing w:before="20" w:after="10"/>
@@ -1806,8 +1743,8 @@
   </w:style>
   <w:style w:type="paragraph" w:customStyle="1" w:styleId="HL7TableCaption">
     <w:name w:val="HL7 Table Caption"/>
-    <w:basedOn w:val="Standard"/>
-    <w:next w:val="Standard"/>
+    <w:basedOn w:val="Normal"/>
+    <w:next w:val="Normal"/>
     <w:pPr>
       <w:keepNext/>
       <w:spacing w:before="180" w:after="60"/>
@@ -1845,7 +1782,7 @@
   </w:style>
   <w:style w:type="paragraph" w:customStyle="1" w:styleId="MsgTableBody">
     <w:name w:val="Msg Table Body"/>
-    <w:basedOn w:val="Standard"/>
+    <w:basedOn w:val="Normal"/>
     <w:pPr>
       <w:widowControl w:val="0"/>
       <w:spacing w:after="0" w:line="240" w:lineRule="exact"/>
@@ -1873,7 +1810,7 @@
   </w:style>
   <w:style w:type="paragraph" w:customStyle="1" w:styleId="NormalIndented">
     <w:name w:val="Normal Indented"/>
-    <w:basedOn w:val="Standard"/>
+    <w:basedOn w:val="Normal"/>
     <w:pPr>
       <w:ind w:left="720"/>
     </w:pPr>
@@ -1883,7 +1820,7 @@
   </w:style>
   <w:style w:type="paragraph" w:customStyle="1" w:styleId="NormalListAlpha">
     <w:name w:val="Normal List Alpha"/>
-    <w:basedOn w:val="Standard"/>
+    <w:basedOn w:val="Normal"/>
     <w:autoRedefine/>
     <w:pPr>
       <w:widowControl w:val="0"/>
@@ -1904,7 +1841,7 @@
   </w:style>
   <w:style w:type="paragraph" w:customStyle="1" w:styleId="Note">
     <w:name w:val="Note"/>
-    <w:basedOn w:val="Standard"/>
+    <w:basedOn w:val="Normal"/>
     <w:pPr>
       <w:pBdr>
         <w:top w:val="single" w:sz="2" w:space="1" w:color="auto"/>
@@ -1925,7 +1862,7 @@
       <w:sz w:val="18"/>
     </w:rPr>
   </w:style>
-  <w:style w:type="character" w:styleId="Seitenzahl">
+  <w:style w:type="character" w:styleId="PageNumber">
     <w:name w:val="page number"/>
     <w:rPr>
       <w:rFonts w:ascii="Times New Roman" w:hAnsi="Times New Roman" w:cs="Times New Roman"/>
@@ -1936,7 +1873,7 @@
       <w:u w:val="none"/>
     </w:rPr>
   </w:style>
-  <w:style w:type="character" w:styleId="Fett">
+  <w:style w:type="character" w:styleId="Strong">
     <w:name w:val="Strong"/>
     <w:qFormat/>
     <w:rPr>
@@ -1950,7 +1887,7 @@
   </w:style>
   <w:style w:type="paragraph" w:customStyle="1" w:styleId="UserTableBody">
     <w:name w:val="User Table Body"/>
-    <w:basedOn w:val="Standard"/>
+    <w:basedOn w:val="Normal"/>
     <w:pPr>
       <w:widowControl w:val="0"/>
       <w:spacing w:before="20" w:after="10"/>
@@ -1963,8 +1900,8 @@
   </w:style>
   <w:style w:type="paragraph" w:customStyle="1" w:styleId="UserTableCaption">
     <w:name w:val="User Table Caption"/>
-    <w:basedOn w:val="Standard"/>
-    <w:next w:val="Standard"/>
+    <w:basedOn w:val="Normal"/>
+    <w:next w:val="Normal"/>
     <w:pPr>
       <w:keepNext/>
       <w:tabs>
@@ -2045,16 +1982,16 @@
       <w:vertAlign w:val="baseline"/>
     </w:rPr>
   </w:style>
-  <w:style w:type="paragraph" w:styleId="Standardeinzug">
+  <w:style w:type="paragraph" w:styleId="NormalIndent">
     <w:name w:val="Normal Indent"/>
-    <w:basedOn w:val="Standard"/>
+    <w:basedOn w:val="Normal"/>
     <w:pPr>
       <w:ind w:left="720"/>
     </w:pPr>
   </w:style>
   <w:style w:type="paragraph" w:customStyle="1" w:styleId="Example">
     <w:name w:val="Example"/>
-    <w:basedOn w:val="Standard"/>
+    <w:basedOn w:val="Normal"/>
     <w:pPr>
       <w:keepNext/>
       <w:spacing w:after="0"/>
@@ -2066,9 +2003,9 @@
       <w:sz w:val="16"/>
     </w:rPr>
   </w:style>
-  <w:style w:type="paragraph" w:styleId="Funotentext">
+  <w:style w:type="paragraph" w:styleId="FootnoteText">
     <w:name w:val="footnote text"/>
-    <w:basedOn w:val="Standard"/>
+    <w:basedOn w:val="Normal"/>
     <w:semiHidden/>
     <w:pPr>
       <w:spacing w:before="100" w:after="0" w:line="200" w:lineRule="auto"/>
@@ -2088,17 +2025,17 @@
       <w:ind w:left="720"/>
     </w:pPr>
   </w:style>
-  <w:style w:type="paragraph" w:styleId="Textkrper">
+  <w:style w:type="paragraph" w:styleId="BodyText">
     <w:name w:val="Body Text"/>
-    <w:basedOn w:val="Standard"/>
+    <w:basedOn w:val="Normal"/>
     <w:pPr>
       <w:spacing w:before="120"/>
     </w:pPr>
   </w:style>
   <w:style w:type="paragraph" w:styleId="Index1">
     <w:name w:val="index 1"/>
-    <w:basedOn w:val="Standard"/>
-    <w:next w:val="Standard"/>
+    <w:basedOn w:val="Normal"/>
+    <w:next w:val="Normal"/>
     <w:autoRedefine/>
     <w:semiHidden/>
     <w:pPr>
@@ -2111,8 +2048,8 @@
   </w:style>
   <w:style w:type="paragraph" w:styleId="Index2">
     <w:name w:val="index 2"/>
-    <w:basedOn w:val="Standard"/>
-    <w:next w:val="Standard"/>
+    <w:basedOn w:val="Normal"/>
+    <w:next w:val="Normal"/>
     <w:autoRedefine/>
     <w:semiHidden/>
     <w:pPr>
@@ -2122,8 +2059,8 @@
   </w:style>
   <w:style w:type="paragraph" w:styleId="Index3">
     <w:name w:val="index 3"/>
-    <w:basedOn w:val="Standard"/>
-    <w:next w:val="Standard"/>
+    <w:basedOn w:val="Normal"/>
+    <w:next w:val="Normal"/>
     <w:autoRedefine/>
     <w:semiHidden/>
     <w:pPr>
@@ -2133,8 +2070,8 @@
   </w:style>
   <w:style w:type="paragraph" w:styleId="Index4">
     <w:name w:val="index 4"/>
-    <w:basedOn w:val="Standard"/>
-    <w:next w:val="Standard"/>
+    <w:basedOn w:val="Normal"/>
+    <w:next w:val="Normal"/>
     <w:autoRedefine/>
     <w:semiHidden/>
     <w:pPr>
@@ -2144,8 +2081,8 @@
   </w:style>
   <w:style w:type="paragraph" w:styleId="Index5">
     <w:name w:val="index 5"/>
-    <w:basedOn w:val="Standard"/>
-    <w:next w:val="Standard"/>
+    <w:basedOn w:val="Normal"/>
+    <w:next w:val="Normal"/>
     <w:autoRedefine/>
     <w:semiHidden/>
     <w:pPr>
@@ -2155,8 +2092,8 @@
   </w:style>
   <w:style w:type="paragraph" w:styleId="Index6">
     <w:name w:val="index 6"/>
-    <w:basedOn w:val="Standard"/>
-    <w:next w:val="Standard"/>
+    <w:basedOn w:val="Normal"/>
+    <w:next w:val="Normal"/>
     <w:autoRedefine/>
     <w:semiHidden/>
     <w:pPr>
@@ -2166,8 +2103,8 @@
   </w:style>
   <w:style w:type="paragraph" w:styleId="Index7">
     <w:name w:val="index 7"/>
-    <w:basedOn w:val="Standard"/>
-    <w:next w:val="Standard"/>
+    <w:basedOn w:val="Normal"/>
+    <w:next w:val="Normal"/>
     <w:autoRedefine/>
     <w:semiHidden/>
     <w:pPr>
@@ -2177,8 +2114,8 @@
   </w:style>
   <w:style w:type="paragraph" w:styleId="Index8">
     <w:name w:val="index 8"/>
-    <w:basedOn w:val="Standard"/>
-    <w:next w:val="Standard"/>
+    <w:basedOn w:val="Normal"/>
+    <w:next w:val="Normal"/>
     <w:autoRedefine/>
     <w:semiHidden/>
     <w:pPr>
@@ -2188,8 +2125,8 @@
   </w:style>
   <w:style w:type="paragraph" w:styleId="Index9">
     <w:name w:val="index 9"/>
-    <w:basedOn w:val="Standard"/>
-    <w:next w:val="Standard"/>
+    <w:basedOn w:val="Normal"/>
+    <w:next w:val="Normal"/>
     <w:autoRedefine/>
     <w:semiHidden/>
     <w:pPr>
@@ -2203,7 +2140,7 @@
   </w:style>
   <w:style w:type="paragraph" w:customStyle="1" w:styleId="ComponentTableBody">
     <w:name w:val="Component Table Body"/>
-    <w:basedOn w:val="Standard"/>
+    <w:basedOn w:val="Normal"/>
     <w:pPr>
       <w:spacing w:before="60" w:after="0"/>
       <w:jc w:val="center"/>
@@ -2251,10 +2188,10 @@
     <w:name w:val="User Table Header Example"/>
     <w:basedOn w:val="UserTableHeader"/>
   </w:style>
-  <w:style w:type="paragraph" w:styleId="Verzeichnis5">
+  <w:style w:type="paragraph" w:styleId="TOC5">
     <w:name w:val="toc 5"/>
-    <w:basedOn w:val="Verzeichnis4"/>
-    <w:next w:val="Standard"/>
+    <w:basedOn w:val="TOC4"/>
+    <w:next w:val="Normal"/>
     <w:autoRedefine/>
     <w:semiHidden/>
     <w:pPr>
@@ -2264,30 +2201,30 @@
       <w:sz w:val="20"/>
     </w:rPr>
   </w:style>
-  <w:style w:type="paragraph" w:styleId="Verzeichnis6">
+  <w:style w:type="paragraph" w:styleId="TOC6">
     <w:name w:val="toc 6"/>
-    <w:basedOn w:val="Verzeichnis5"/>
-    <w:next w:val="Standard"/>
+    <w:basedOn w:val="TOC5"/>
+    <w:next w:val="Normal"/>
     <w:autoRedefine/>
     <w:semiHidden/>
     <w:pPr>
       <w:ind w:left="1000"/>
     </w:pPr>
   </w:style>
-  <w:style w:type="paragraph" w:styleId="Verzeichnis7">
+  <w:style w:type="paragraph" w:styleId="TOC7">
     <w:name w:val="toc 7"/>
-    <w:basedOn w:val="Verzeichnis6"/>
-    <w:next w:val="Standard"/>
+    <w:basedOn w:val="TOC6"/>
+    <w:next w:val="Normal"/>
     <w:autoRedefine/>
     <w:semiHidden/>
     <w:pPr>
       <w:ind w:left="1200"/>
     </w:pPr>
   </w:style>
-  <w:style w:type="paragraph" w:styleId="Verzeichnis8">
+  <w:style w:type="paragraph" w:styleId="TOC8">
     <w:name w:val="toc 8"/>
-    <w:basedOn w:val="Verzeichnis7"/>
-    <w:next w:val="Standard"/>
+    <w:basedOn w:val="TOC7"/>
+    <w:next w:val="Normal"/>
     <w:autoRedefine/>
     <w:semiHidden/>
     <w:pPr>
@@ -2296,14 +2233,14 @@
   </w:style>
   <w:style w:type="paragraph" w:customStyle="1" w:styleId="NormalList">
     <w:name w:val="Normal List"/>
-    <w:basedOn w:val="Standard"/>
+    <w:basedOn w:val="Normal"/>
     <w:pPr>
       <w:ind w:left="720"/>
     </w:pPr>
   </w:style>
   <w:style w:type="paragraph" w:customStyle="1" w:styleId="NormalListNumbered">
     <w:name w:val="Normal List Numbered"/>
-    <w:basedOn w:val="Standard"/>
+    <w:basedOn w:val="Normal"/>
     <w:pPr>
       <w:widowControl w:val="0"/>
       <w:spacing w:before="120"/>
@@ -2312,7 +2249,7 @@
   </w:style>
   <w:style w:type="paragraph" w:customStyle="1" w:styleId="NormalListRoman">
     <w:name w:val="Normal List Roman"/>
-    <w:basedOn w:val="Standard"/>
+    <w:basedOn w:val="Normal"/>
     <w:pPr>
       <w:widowControl w:val="0"/>
       <w:ind w:left="2016" w:hanging="432"/>
@@ -2320,7 +2257,7 @@
   </w:style>
   <w:style w:type="paragraph" w:customStyle="1" w:styleId="QryTableName">
     <w:name w:val="Qry Table Name"/>
-    <w:basedOn w:val="Standard"/>
+    <w:basedOn w:val="Normal"/>
     <w:pPr>
       <w:widowControl w:val="0"/>
       <w:spacing w:before="20" w:after="10"/>
@@ -2403,7 +2340,7 @@
   </w:style>
   <w:style w:type="paragraph" w:customStyle="1" w:styleId="QryTableHeader">
     <w:name w:val="Qry Table Header"/>
-    <w:basedOn w:val="Standard"/>
+    <w:basedOn w:val="Normal"/>
     <w:pPr>
       <w:widowControl w:val="0"/>
       <w:spacing w:before="40" w:after="20"/>
@@ -2449,9 +2386,9 @@
     <w:name w:val="Qry Table RCP Header"/>
     <w:basedOn w:val="QryTableHeader"/>
   </w:style>
-  <w:style w:type="paragraph" w:styleId="Sprechblasentext">
+  <w:style w:type="paragraph" w:styleId="BalloonText">
     <w:name w:val="Balloon Text"/>
-    <w:basedOn w:val="Standard"/>
+    <w:basedOn w:val="Normal"/>
     <w:semiHidden/>
     <w:rPr>
       <w:rFonts w:ascii="Tahoma" w:hAnsi="Tahoma" w:cs="Tahoma"/>
@@ -2459,9 +2396,9 @@
       <w:szCs w:val="16"/>
     </w:rPr>
   </w:style>
-  <w:style w:type="table" w:styleId="Tabellenraster">
+  <w:style w:type="table" w:styleId="TableGrid">
     <w:name w:val="Table Grid"/>
-    <w:basedOn w:val="NormaleTabelle"/>
+    <w:basedOn w:val="TableNormal"/>
     <w:rsid w:val="00B106A9"/>
     <w:tblPr>
       <w:tblBorders>

</xml_diff>